<commit_message>
2907 - Survey can be completed after being inactivated.
git-tfs-id: [https://tfs.omnicloud.local/tfs/cco%20program/]$/eCoaching_V2;C34467
</commit_message>
<xml_diff>
--- a/Design/eCoaching_UI_Survey_DD.docx
+++ b/Design/eCoaching_UI_Survey_DD.docx
@@ -6,8 +6,6 @@
       <w:pPr>
         <w:pStyle w:val="Title1"/>
       </w:pPr>
-      <w:bookmarkStart w:id="0" w:name="_GoBack"/>
-      <w:bookmarkEnd w:id="0"/>
       <w:r>
         <w:t>________________________</w:t>
       </w:r>
@@ -676,12 +674,6 @@
         <w:gridCol w:w="2790"/>
       </w:tblGrid>
       <w:tr>
-        <w:tblPrEx>
-          <w:tblCellMar>
-            <w:top w:w="0" w:type="dxa"/>
-            <w:bottom w:w="0" w:type="dxa"/>
-          </w:tblCellMar>
-        </w:tblPrEx>
         <w:trPr>
           <w:tblHeader/>
         </w:trPr>
@@ -756,12 +748,6 @@
         </w:tc>
       </w:tr>
       <w:tr>
-        <w:tblPrEx>
-          <w:tblCellMar>
-            <w:top w:w="0" w:type="dxa"/>
-            <w:bottom w:w="0" w:type="dxa"/>
-          </w:tblCellMar>
-        </w:tblPrEx>
         <w:tc>
           <w:tcPr>
             <w:tcW w:w="1440" w:type="dxa"/>
@@ -818,7 +804,6 @@
               <w:ind w:left="0"/>
               <w:jc w:val="left"/>
               <w:rPr>
-                <w:ins w:id="1" w:author="Huang, Lili" w:date="2016-03-22T11:06:00Z"/>
                 <w:sz w:val="20"/>
               </w:rPr>
             </w:pPr>
@@ -835,7 +820,6 @@
               <w:ind w:left="0"/>
               <w:jc w:val="left"/>
               <w:rPr>
-                <w:ins w:id="2" w:author="Huang, Lili" w:date="2016-03-22T11:06:00Z"/>
                 <w:sz w:val="20"/>
               </w:rPr>
             </w:pPr>
@@ -846,15 +830,32 @@
               <w:ind w:left="0"/>
               <w:jc w:val="left"/>
               <w:rPr>
+                <w:ins w:id="0" w:author="Huang, Lili" w:date="2016-06-08T08:13:00Z"/>
                 <w:sz w:val="20"/>
               </w:rPr>
             </w:pPr>
-            <w:ins w:id="3" w:author="Huang, Lili" w:date="2016-03-22T11:06:00Z">
+            <w:r>
+              <w:rPr>
+                <w:sz w:val="20"/>
+              </w:rPr>
+              <w:t>03/22/2015</w:t>
+            </w:r>
+          </w:p>
+          <w:p>
+            <w:pPr>
+              <w:pStyle w:val="hdr1"/>
+              <w:ind w:left="0"/>
+              <w:jc w:val="left"/>
+              <w:rPr>
+                <w:sz w:val="20"/>
+              </w:rPr>
+            </w:pPr>
+            <w:ins w:id="1" w:author="Huang, Lili" w:date="2016-06-08T08:13:00Z">
               <w:r>
                 <w:rPr>
                   <w:sz w:val="20"/>
                 </w:rPr>
-                <w:t>03/22/2015</w:t>
+                <w:t>06/08/2015</w:t>
               </w:r>
             </w:ins>
           </w:p>
@@ -922,7 +923,6 @@
               <w:ind w:left="0"/>
               <w:jc w:val="left"/>
               <w:rPr>
-                <w:ins w:id="4" w:author="Huang, Lili" w:date="2016-03-22T11:06:00Z"/>
                 <w:color w:val="000000"/>
                 <w:sz w:val="20"/>
               </w:rPr>
@@ -940,37 +940,60 @@
               <w:pStyle w:val="hdr1"/>
               <w:ind w:left="0"/>
               <w:jc w:val="left"/>
-            </w:pPr>
-            <w:ins w:id="5" w:author="Huang, Lili" w:date="2016-03-22T11:06:00Z">
+              <w:rPr>
+                <w:ins w:id="2" w:author="Huang, Lili" w:date="2016-06-08T08:13:00Z"/>
+                <w:color w:val="000000"/>
+                <w:sz w:val="20"/>
+              </w:rPr>
+            </w:pPr>
+            <w:r>
+              <w:rPr>
+                <w:color w:val="000000"/>
+                <w:sz w:val="20"/>
+              </w:rPr>
+              <w:t>Updated 6.1.3 Screen shot</w:t>
+            </w:r>
+          </w:p>
+          <w:p>
+            <w:pPr>
+              <w:pStyle w:val="hdr1"/>
+              <w:ind w:left="0"/>
+              <w:jc w:val="left"/>
+              <w:rPr>
+                <w:color w:val="000000"/>
+                <w:sz w:val="20"/>
+              </w:rPr>
+            </w:pPr>
+            <w:ins w:id="3" w:author="Huang, Lili" w:date="2016-06-08T08:13:00Z">
               <w:r>
                 <w:rPr>
                   <w:color w:val="000000"/>
                   <w:sz w:val="20"/>
                 </w:rPr>
-                <w:t>Updated 6.1.3 Screen shot</w:t>
+                <w:t>TFS 2907 – Survey can be completed after being inactivated</w:t>
               </w:r>
             </w:ins>
           </w:p>
-        </w:tc>
-        <w:tc>
-          <w:tcPr>
-            <w:tcW w:w="2790" w:type="dxa"/>
-          </w:tcPr>
           <w:p>
             <w:pPr>
               <w:pStyle w:val="hdr1"/>
               <w:ind w:left="0"/>
               <w:jc w:val="left"/>
               <w:rPr>
+                <w:ins w:id="4" w:author="Huang, Lili" w:date="2016-06-08T08:37:00Z"/>
+                <w:color w:val="000000"/>
                 <w:sz w:val="20"/>
               </w:rPr>
             </w:pPr>
-            <w:r>
-              <w:rPr>
-                <w:sz w:val="20"/>
-              </w:rPr>
-              <w:t>Lili Huang</w:t>
-            </w:r>
+            <w:ins w:id="5" w:author="Huang, Lili" w:date="2016-06-08T08:37:00Z">
+              <w:r>
+                <w:rPr>
+                  <w:color w:val="000000"/>
+                  <w:sz w:val="20"/>
+                </w:rPr>
+                <w:t>Updated 2.1.1 Business Logic</w:t>
+              </w:r>
+            </w:ins>
           </w:p>
           <w:p>
             <w:pPr>
@@ -978,27 +1001,42 @@
               <w:ind w:left="0"/>
               <w:jc w:val="left"/>
               <w:rPr>
-                <w:ins w:id="6" w:author="Huang, Lili" w:date="2016-03-22T11:06:00Z"/>
+                <w:color w:val="000000"/>
                 <w:sz w:val="20"/>
               </w:rPr>
             </w:pPr>
-            <w:r>
-              <w:rPr>
-                <w:sz w:val="20"/>
-              </w:rPr>
-              <w:t>Lili Huang</w:t>
-            </w:r>
-          </w:p>
+            <w:ins w:id="6" w:author="Huang, Lili" w:date="2016-06-08T08:37:00Z">
+              <w:r>
+                <w:rPr>
+                  <w:color w:val="000000"/>
+                  <w:sz w:val="20"/>
+                </w:rPr>
+                <w:t>Added 3.1.2  IsSurveyInactive</w:t>
+              </w:r>
+            </w:ins>
+            <w:bookmarkStart w:id="7" w:name="_GoBack"/>
+            <w:bookmarkEnd w:id="7"/>
+          </w:p>
+        </w:tc>
+        <w:tc>
+          <w:tcPr>
+            <w:tcW w:w="2790" w:type="dxa"/>
+          </w:tcPr>
           <w:p>
             <w:pPr>
               <w:pStyle w:val="hdr1"/>
               <w:ind w:left="0"/>
               <w:jc w:val="left"/>
               <w:rPr>
-                <w:ins w:id="7" w:author="Huang, Lili" w:date="2016-03-22T11:06:00Z"/>
                 <w:sz w:val="20"/>
               </w:rPr>
             </w:pPr>
+            <w:r>
+              <w:rPr>
+                <w:sz w:val="20"/>
+              </w:rPr>
+              <w:t>Lili Huang</w:t>
+            </w:r>
           </w:p>
           <w:p>
             <w:pPr>
@@ -1009,7 +1047,50 @@
                 <w:sz w:val="20"/>
               </w:rPr>
             </w:pPr>
-            <w:ins w:id="8" w:author="Huang, Lili" w:date="2016-03-22T11:06:00Z">
+            <w:r>
+              <w:rPr>
+                <w:sz w:val="20"/>
+              </w:rPr>
+              <w:t>Lili Huang</w:t>
+            </w:r>
+          </w:p>
+          <w:p>
+            <w:pPr>
+              <w:pStyle w:val="hdr1"/>
+              <w:ind w:left="0"/>
+              <w:jc w:val="left"/>
+              <w:rPr>
+                <w:sz w:val="20"/>
+              </w:rPr>
+            </w:pPr>
+          </w:p>
+          <w:p>
+            <w:pPr>
+              <w:pStyle w:val="hdr1"/>
+              <w:ind w:left="0"/>
+              <w:jc w:val="left"/>
+              <w:rPr>
+                <w:ins w:id="8" w:author="Huang, Lili" w:date="2016-06-08T08:14:00Z"/>
+                <w:sz w:val="20"/>
+              </w:rPr>
+            </w:pPr>
+            <w:r>
+              <w:rPr>
+                <w:sz w:val="20"/>
+              </w:rPr>
+              <w:t>Lili Huang</w:t>
+            </w:r>
+          </w:p>
+          <w:p>
+            <w:pPr>
+              <w:pStyle w:val="hdr1"/>
+              <w:ind w:left="0"/>
+              <w:jc w:val="left"/>
+              <w:rPr>
+                <w:sz w:val="20"/>
+              </w:rPr>
+            </w:pPr>
+            <w:ins w:id="9" w:author="Huang, Lili" w:date="2016-06-08T08:14:00Z">
               <w:r>
                 <w:rPr>
                   <w:sz w:val="20"/>
@@ -1021,12 +1102,6 @@
         </w:tc>
       </w:tr>
       <w:tr>
-        <w:tblPrEx>
-          <w:tblCellMar>
-            <w:top w:w="0" w:type="dxa"/>
-            <w:bottom w:w="0" w:type="dxa"/>
-          </w:tblCellMar>
-        </w:tblPrEx>
         <w:tc>
           <w:tcPr>
             <w:tcW w:w="1440" w:type="dxa"/>
@@ -1128,7 +1203,7 @@
           <w:tab w:val="right" w:leader="dot" w:pos="8630"/>
         </w:tabs>
         <w:rPr>
-          <w:rFonts w:ascii="Calibri" w:hAnsi="Calibri"/>
+          <w:rFonts w:asciiTheme="minorHAnsi" w:eastAsiaTheme="minorEastAsia" w:hAnsiTheme="minorHAnsi" w:cstheme="minorBidi"/>
           <w:noProof/>
           <w:sz w:val="22"/>
           <w:szCs w:val="22"/>
@@ -1143,7 +1218,7 @@
       <w:r>
         <w:fldChar w:fldCharType="separate"/>
       </w:r>
-      <w:hyperlink w:anchor="_Toc431554321" w:history="1">
+      <w:hyperlink w:anchor="_Toc453138360" w:history="1">
         <w:r>
           <w:rPr>
             <w:rStyle w:val="Hyperlink"/>
@@ -1153,7 +1228,7 @@
         </w:r>
         <w:r>
           <w:rPr>
-            <w:rFonts w:ascii="Calibri" w:hAnsi="Calibri"/>
+            <w:rFonts w:asciiTheme="minorHAnsi" w:eastAsiaTheme="minorEastAsia" w:hAnsiTheme="minorHAnsi" w:cstheme="minorBidi"/>
             <w:noProof/>
             <w:sz w:val="22"/>
             <w:szCs w:val="22"/>
@@ -1186,7 +1261,7 @@
             <w:noProof/>
             <w:webHidden/>
           </w:rPr>
-          <w:instrText xml:space="preserve"> PAGEREF _Toc431554321 \h </w:instrText>
+          <w:instrText xml:space="preserve"> PAGEREF _Toc453138360 \h </w:instrText>
         </w:r>
         <w:r>
           <w:rPr>
@@ -1225,13 +1300,13 @@
           <w:tab w:val="right" w:leader="dot" w:pos="8630"/>
         </w:tabs>
         <w:rPr>
-          <w:rFonts w:ascii="Calibri" w:hAnsi="Calibri"/>
+          <w:rFonts w:asciiTheme="minorHAnsi" w:eastAsiaTheme="minorEastAsia" w:hAnsiTheme="minorHAnsi" w:cstheme="minorBidi"/>
           <w:noProof/>
           <w:sz w:val="22"/>
           <w:szCs w:val="22"/>
         </w:rPr>
       </w:pPr>
-      <w:hyperlink w:anchor="_Toc431554322" w:history="1">
+      <w:hyperlink w:anchor="_Toc453138361" w:history="1">
         <w:r>
           <w:rPr>
             <w:rStyle w:val="Hyperlink"/>
@@ -1241,7 +1316,7 @@
         </w:r>
         <w:r>
           <w:rPr>
-            <w:rFonts w:ascii="Calibri" w:hAnsi="Calibri"/>
+            <w:rFonts w:asciiTheme="minorHAnsi" w:eastAsiaTheme="minorEastAsia" w:hAnsiTheme="minorHAnsi" w:cstheme="minorBidi"/>
             <w:noProof/>
             <w:sz w:val="22"/>
             <w:szCs w:val="22"/>
@@ -1274,7 +1349,7 @@
             <w:noProof/>
             <w:webHidden/>
           </w:rPr>
-          <w:instrText xml:space="preserve"> PAGEREF _Toc431554322 \h </w:instrText>
+          <w:instrText xml:space="preserve"> PAGEREF _Toc453138361 \h </w:instrText>
         </w:r>
         <w:r>
           <w:rPr>
@@ -1313,13 +1388,13 @@
           <w:tab w:val="right" w:leader="dot" w:pos="8630"/>
         </w:tabs>
         <w:rPr>
-          <w:rFonts w:ascii="Calibri" w:hAnsi="Calibri"/>
+          <w:rFonts w:asciiTheme="minorHAnsi" w:eastAsiaTheme="minorEastAsia" w:hAnsiTheme="minorHAnsi" w:cstheme="minorBidi"/>
           <w:noProof/>
           <w:sz w:val="22"/>
           <w:szCs w:val="22"/>
         </w:rPr>
       </w:pPr>
-      <w:hyperlink w:anchor="_Toc431554323" w:history="1">
+      <w:hyperlink w:anchor="_Toc453138362" w:history="1">
         <w:r>
           <w:rPr>
             <w:rStyle w:val="Hyperlink"/>
@@ -1329,7 +1404,7 @@
         </w:r>
         <w:r>
           <w:rPr>
-            <w:rFonts w:ascii="Calibri" w:hAnsi="Calibri"/>
+            <w:rFonts w:asciiTheme="minorHAnsi" w:eastAsiaTheme="minorEastAsia" w:hAnsiTheme="minorHAnsi" w:cstheme="minorBidi"/>
             <w:noProof/>
             <w:sz w:val="22"/>
             <w:szCs w:val="22"/>
@@ -1362,7 +1437,7 @@
             <w:noProof/>
             <w:webHidden/>
           </w:rPr>
-          <w:instrText xml:space="preserve"> PAGEREF _Toc431554323 \h </w:instrText>
+          <w:instrText xml:space="preserve"> PAGEREF _Toc453138362 \h </w:instrText>
         </w:r>
         <w:r>
           <w:rPr>
@@ -1401,13 +1476,13 @@
           <w:tab w:val="right" w:leader="dot" w:pos="8630"/>
         </w:tabs>
         <w:rPr>
-          <w:rFonts w:ascii="Calibri" w:hAnsi="Calibri"/>
+          <w:rFonts w:asciiTheme="minorHAnsi" w:eastAsiaTheme="minorEastAsia" w:hAnsiTheme="minorHAnsi" w:cstheme="minorBidi"/>
           <w:noProof/>
           <w:sz w:val="22"/>
           <w:szCs w:val="22"/>
         </w:rPr>
       </w:pPr>
-      <w:hyperlink w:anchor="_Toc431554324" w:history="1">
+      <w:hyperlink w:anchor="_Toc453138363" w:history="1">
         <w:r>
           <w:rPr>
             <w:rStyle w:val="Hyperlink"/>
@@ -1417,7 +1492,7 @@
         </w:r>
         <w:r>
           <w:rPr>
-            <w:rFonts w:ascii="Calibri" w:hAnsi="Calibri"/>
+            <w:rFonts w:asciiTheme="minorHAnsi" w:eastAsiaTheme="minorEastAsia" w:hAnsiTheme="minorHAnsi" w:cstheme="minorBidi"/>
             <w:noProof/>
             <w:sz w:val="22"/>
             <w:szCs w:val="22"/>
@@ -1450,7 +1525,7 @@
             <w:noProof/>
             <w:webHidden/>
           </w:rPr>
-          <w:instrText xml:space="preserve"> PAGEREF _Toc431554324 \h </w:instrText>
+          <w:instrText xml:space="preserve"> PAGEREF _Toc453138363 \h </w:instrText>
         </w:r>
         <w:r>
           <w:rPr>
@@ -1489,13 +1564,13 @@
           <w:tab w:val="right" w:leader="dot" w:pos="8630"/>
         </w:tabs>
         <w:rPr>
-          <w:rFonts w:ascii="Calibri" w:hAnsi="Calibri"/>
+          <w:rFonts w:asciiTheme="minorHAnsi" w:eastAsiaTheme="minorEastAsia" w:hAnsiTheme="minorHAnsi" w:cstheme="minorBidi"/>
           <w:noProof/>
           <w:sz w:val="22"/>
           <w:szCs w:val="22"/>
         </w:rPr>
       </w:pPr>
-      <w:hyperlink w:anchor="_Toc431554325" w:history="1">
+      <w:hyperlink w:anchor="_Toc453138364" w:history="1">
         <w:r>
           <w:rPr>
             <w:rStyle w:val="Hyperlink"/>
@@ -1505,7 +1580,7 @@
         </w:r>
         <w:r>
           <w:rPr>
-            <w:rFonts w:ascii="Calibri" w:hAnsi="Calibri"/>
+            <w:rFonts w:asciiTheme="minorHAnsi" w:eastAsiaTheme="minorEastAsia" w:hAnsiTheme="minorHAnsi" w:cstheme="minorBidi"/>
             <w:noProof/>
             <w:sz w:val="22"/>
             <w:szCs w:val="22"/>
@@ -1538,7 +1613,7 @@
             <w:noProof/>
             <w:webHidden/>
           </w:rPr>
-          <w:instrText xml:space="preserve"> PAGEREF _Toc431554325 \h </w:instrText>
+          <w:instrText xml:space="preserve"> PAGEREF _Toc453138364 \h </w:instrText>
         </w:r>
         <w:r>
           <w:rPr>
@@ -1577,13 +1652,13 @@
           <w:tab w:val="right" w:leader="dot" w:pos="8630"/>
         </w:tabs>
         <w:rPr>
-          <w:rFonts w:ascii="Calibri" w:hAnsi="Calibri"/>
+          <w:rFonts w:asciiTheme="minorHAnsi" w:eastAsiaTheme="minorEastAsia" w:hAnsiTheme="minorHAnsi" w:cstheme="minorBidi"/>
           <w:noProof/>
           <w:sz w:val="22"/>
           <w:szCs w:val="22"/>
         </w:rPr>
       </w:pPr>
-      <w:hyperlink w:anchor="_Toc431554326" w:history="1">
+      <w:hyperlink w:anchor="_Toc453138365" w:history="1">
         <w:r>
           <w:rPr>
             <w:rStyle w:val="Hyperlink"/>
@@ -1593,7 +1668,7 @@
         </w:r>
         <w:r>
           <w:rPr>
-            <w:rFonts w:ascii="Calibri" w:hAnsi="Calibri"/>
+            <w:rFonts w:asciiTheme="minorHAnsi" w:eastAsiaTheme="minorEastAsia" w:hAnsiTheme="minorHAnsi" w:cstheme="minorBidi"/>
             <w:noProof/>
             <w:sz w:val="22"/>
             <w:szCs w:val="22"/>
@@ -1626,7 +1701,7 @@
             <w:noProof/>
             <w:webHidden/>
           </w:rPr>
-          <w:instrText xml:space="preserve"> PAGEREF _Toc431554326 \h </w:instrText>
+          <w:instrText xml:space="preserve"> PAGEREF _Toc453138365 \h </w:instrText>
         </w:r>
         <w:r>
           <w:rPr>
@@ -1665,13 +1740,13 @@
           <w:tab w:val="right" w:leader="dot" w:pos="8630"/>
         </w:tabs>
         <w:rPr>
-          <w:rFonts w:ascii="Calibri" w:hAnsi="Calibri"/>
+          <w:rFonts w:asciiTheme="minorHAnsi" w:eastAsiaTheme="minorEastAsia" w:hAnsiTheme="minorHAnsi" w:cstheme="minorBidi"/>
           <w:noProof/>
           <w:sz w:val="22"/>
           <w:szCs w:val="22"/>
         </w:rPr>
       </w:pPr>
-      <w:hyperlink w:anchor="_Toc431554327" w:history="1">
+      <w:hyperlink w:anchor="_Toc453138366" w:history="1">
         <w:r>
           <w:rPr>
             <w:rStyle w:val="Hyperlink"/>
@@ -1681,7 +1756,7 @@
         </w:r>
         <w:r>
           <w:rPr>
-            <w:rFonts w:ascii="Calibri" w:hAnsi="Calibri"/>
+            <w:rFonts w:asciiTheme="minorHAnsi" w:eastAsiaTheme="minorEastAsia" w:hAnsiTheme="minorHAnsi" w:cstheme="minorBidi"/>
             <w:noProof/>
             <w:sz w:val="22"/>
             <w:szCs w:val="22"/>
@@ -1714,7 +1789,7 @@
             <w:noProof/>
             <w:webHidden/>
           </w:rPr>
-          <w:instrText xml:space="preserve"> PAGEREF _Toc431554327 \h </w:instrText>
+          <w:instrText xml:space="preserve"> PAGEREF _Toc453138366 \h </w:instrText>
         </w:r>
         <w:r>
           <w:rPr>
@@ -1753,13 +1828,13 @@
           <w:tab w:val="right" w:leader="dot" w:pos="8630"/>
         </w:tabs>
         <w:rPr>
-          <w:rFonts w:ascii="Calibri" w:hAnsi="Calibri"/>
+          <w:rFonts w:asciiTheme="minorHAnsi" w:eastAsiaTheme="minorEastAsia" w:hAnsiTheme="minorHAnsi" w:cstheme="minorBidi"/>
           <w:noProof/>
           <w:sz w:val="22"/>
           <w:szCs w:val="22"/>
         </w:rPr>
       </w:pPr>
-      <w:hyperlink w:anchor="_Toc431554328" w:history="1">
+      <w:hyperlink w:anchor="_Toc453138367" w:history="1">
         <w:r>
           <w:rPr>
             <w:rStyle w:val="Hyperlink"/>
@@ -1769,7 +1844,7 @@
         </w:r>
         <w:r>
           <w:rPr>
-            <w:rFonts w:ascii="Calibri" w:hAnsi="Calibri"/>
+            <w:rFonts w:asciiTheme="minorHAnsi" w:eastAsiaTheme="minorEastAsia" w:hAnsiTheme="minorHAnsi" w:cstheme="minorBidi"/>
             <w:noProof/>
             <w:sz w:val="22"/>
             <w:szCs w:val="22"/>
@@ -1802,7 +1877,7 @@
             <w:noProof/>
             <w:webHidden/>
           </w:rPr>
-          <w:instrText xml:space="preserve"> PAGEREF _Toc431554328 \h </w:instrText>
+          <w:instrText xml:space="preserve"> PAGEREF _Toc453138367 \h </w:instrText>
         </w:r>
         <w:r>
           <w:rPr>
@@ -1841,13 +1916,13 @@
           <w:tab w:val="right" w:leader="dot" w:pos="8630"/>
         </w:tabs>
         <w:rPr>
-          <w:rFonts w:ascii="Calibri" w:hAnsi="Calibri"/>
+          <w:rFonts w:asciiTheme="minorHAnsi" w:eastAsiaTheme="minorEastAsia" w:hAnsiTheme="minorHAnsi" w:cstheme="minorBidi"/>
           <w:noProof/>
           <w:sz w:val="22"/>
           <w:szCs w:val="22"/>
         </w:rPr>
       </w:pPr>
-      <w:hyperlink w:anchor="_Toc431554329" w:history="1">
+      <w:hyperlink w:anchor="_Toc453138368" w:history="1">
         <w:r>
           <w:rPr>
             <w:rStyle w:val="Hyperlink"/>
@@ -1857,7 +1932,7 @@
         </w:r>
         <w:r>
           <w:rPr>
-            <w:rFonts w:ascii="Calibri" w:hAnsi="Calibri"/>
+            <w:rFonts w:asciiTheme="minorHAnsi" w:eastAsiaTheme="minorEastAsia" w:hAnsiTheme="minorHAnsi" w:cstheme="minorBidi"/>
             <w:noProof/>
             <w:sz w:val="22"/>
             <w:szCs w:val="22"/>
@@ -1890,7 +1965,7 @@
             <w:noProof/>
             <w:webHidden/>
           </w:rPr>
-          <w:instrText xml:space="preserve"> PAGEREF _Toc431554329 \h </w:instrText>
+          <w:instrText xml:space="preserve"> PAGEREF _Toc453138368 \h </w:instrText>
         </w:r>
         <w:r>
           <w:rPr>
@@ -1929,13 +2004,13 @@
           <w:tab w:val="right" w:leader="dot" w:pos="8630"/>
         </w:tabs>
         <w:rPr>
-          <w:rFonts w:ascii="Calibri" w:hAnsi="Calibri"/>
+          <w:rFonts w:asciiTheme="minorHAnsi" w:eastAsiaTheme="minorEastAsia" w:hAnsiTheme="minorHAnsi" w:cstheme="minorBidi"/>
           <w:noProof/>
           <w:sz w:val="22"/>
           <w:szCs w:val="22"/>
         </w:rPr>
       </w:pPr>
-      <w:hyperlink w:anchor="_Toc431554330" w:history="1">
+      <w:hyperlink w:anchor="_Toc453138369" w:history="1">
         <w:r>
           <w:rPr>
             <w:rStyle w:val="Hyperlink"/>
@@ -1945,7 +2020,7 @@
         </w:r>
         <w:r>
           <w:rPr>
-            <w:rFonts w:ascii="Calibri" w:hAnsi="Calibri"/>
+            <w:rFonts w:asciiTheme="minorHAnsi" w:eastAsiaTheme="minorEastAsia" w:hAnsiTheme="minorHAnsi" w:cstheme="minorBidi"/>
             <w:noProof/>
             <w:sz w:val="22"/>
             <w:szCs w:val="22"/>
@@ -1956,9 +2031,8 @@
           <w:rPr>
             <w:rStyle w:val="Hyperlink"/>
             <w:noProof/>
-            <w:highlight w:val="white"/>
-          </w:rPr>
-          <w:t>IsSurveyCompleted</w:t>
+          </w:rPr>
+          <w:t>IsSurveyInactive</w:t>
         </w:r>
         <w:r>
           <w:rPr>
@@ -1979,7 +2053,7 @@
             <w:noProof/>
             <w:webHidden/>
           </w:rPr>
-          <w:instrText xml:space="preserve"> PAGEREF _Toc431554330 \h </w:instrText>
+          <w:instrText xml:space="preserve"> PAGEREF _Toc453138369 \h </w:instrText>
         </w:r>
         <w:r>
           <w:rPr>
@@ -2018,13 +2092,13 @@
           <w:tab w:val="right" w:leader="dot" w:pos="8630"/>
         </w:tabs>
         <w:rPr>
-          <w:rFonts w:ascii="Calibri" w:hAnsi="Calibri"/>
+          <w:rFonts w:asciiTheme="minorHAnsi" w:eastAsiaTheme="minorEastAsia" w:hAnsiTheme="minorHAnsi" w:cstheme="minorBidi"/>
           <w:noProof/>
           <w:sz w:val="22"/>
           <w:szCs w:val="22"/>
         </w:rPr>
       </w:pPr>
-      <w:hyperlink w:anchor="_Toc431554331" w:history="1">
+      <w:hyperlink w:anchor="_Toc453138370" w:history="1">
         <w:r>
           <w:rPr>
             <w:rStyle w:val="Hyperlink"/>
@@ -2034,7 +2108,7 @@
         </w:r>
         <w:r>
           <w:rPr>
-            <w:rFonts w:ascii="Calibri" w:hAnsi="Calibri"/>
+            <w:rFonts w:asciiTheme="minorHAnsi" w:eastAsiaTheme="minorEastAsia" w:hAnsiTheme="minorHAnsi" w:cstheme="minorBidi"/>
             <w:noProof/>
             <w:sz w:val="22"/>
             <w:szCs w:val="22"/>
@@ -2045,8 +2119,9 @@
           <w:rPr>
             <w:rStyle w:val="Hyperlink"/>
             <w:noProof/>
-          </w:rPr>
-          <w:t>ShowHotTopic</w:t>
+            <w:highlight w:val="white"/>
+          </w:rPr>
+          <w:t>IsSurveyCompleted</w:t>
         </w:r>
         <w:r>
           <w:rPr>
@@ -2067,7 +2142,7 @@
             <w:noProof/>
             <w:webHidden/>
           </w:rPr>
-          <w:instrText xml:space="preserve"> PAGEREF _Toc431554331 \h </w:instrText>
+          <w:instrText xml:space="preserve"> PAGEREF _Toc453138370 \h </w:instrText>
         </w:r>
         <w:r>
           <w:rPr>
@@ -2087,7 +2162,7 @@
             <w:noProof/>
             <w:webHidden/>
           </w:rPr>
-          <w:t>4</w:t>
+          <w:t>5</w:t>
         </w:r>
         <w:r>
           <w:rPr>
@@ -2106,13 +2181,13 @@
           <w:tab w:val="right" w:leader="dot" w:pos="8630"/>
         </w:tabs>
         <w:rPr>
-          <w:rFonts w:ascii="Calibri" w:hAnsi="Calibri"/>
+          <w:rFonts w:asciiTheme="minorHAnsi" w:eastAsiaTheme="minorEastAsia" w:hAnsiTheme="minorHAnsi" w:cstheme="minorBidi"/>
           <w:noProof/>
           <w:sz w:val="22"/>
           <w:szCs w:val="22"/>
         </w:rPr>
       </w:pPr>
-      <w:hyperlink w:anchor="_Toc431554332" w:history="1">
+      <w:hyperlink w:anchor="_Toc453138371" w:history="1">
         <w:r>
           <w:rPr>
             <w:rStyle w:val="Hyperlink"/>
@@ -2122,7 +2197,7 @@
         </w:r>
         <w:r>
           <w:rPr>
-            <w:rFonts w:ascii="Calibri" w:hAnsi="Calibri"/>
+            <w:rFonts w:asciiTheme="minorHAnsi" w:eastAsiaTheme="minorEastAsia" w:hAnsiTheme="minorHAnsi" w:cstheme="minorBidi"/>
             <w:noProof/>
             <w:sz w:val="22"/>
             <w:szCs w:val="22"/>
@@ -2134,7 +2209,7 @@
             <w:rStyle w:val="Hyperlink"/>
             <w:noProof/>
           </w:rPr>
-          <w:t>GetSurvey</w:t>
+          <w:t>ShowHotTopic</w:t>
         </w:r>
         <w:r>
           <w:rPr>
@@ -2155,7 +2230,7 @@
             <w:noProof/>
             <w:webHidden/>
           </w:rPr>
-          <w:instrText xml:space="preserve"> PAGEREF _Toc431554332 \h </w:instrText>
+          <w:instrText xml:space="preserve"> PAGEREF _Toc453138371 \h </w:instrText>
         </w:r>
         <w:r>
           <w:rPr>
@@ -2194,13 +2269,13 @@
           <w:tab w:val="right" w:leader="dot" w:pos="8630"/>
         </w:tabs>
         <w:rPr>
-          <w:rFonts w:ascii="Calibri" w:hAnsi="Calibri"/>
+          <w:rFonts w:asciiTheme="minorHAnsi" w:eastAsiaTheme="minorEastAsia" w:hAnsiTheme="minorHAnsi" w:cstheme="minorBidi"/>
           <w:noProof/>
           <w:sz w:val="22"/>
           <w:szCs w:val="22"/>
         </w:rPr>
       </w:pPr>
-      <w:hyperlink w:anchor="_Toc431554333" w:history="1">
+      <w:hyperlink w:anchor="_Toc453138372" w:history="1">
         <w:r>
           <w:rPr>
             <w:rStyle w:val="Hyperlink"/>
@@ -2210,7 +2285,7 @@
         </w:r>
         <w:r>
           <w:rPr>
-            <w:rFonts w:ascii="Calibri" w:hAnsi="Calibri"/>
+            <w:rFonts w:asciiTheme="minorHAnsi" w:eastAsiaTheme="minorEastAsia" w:hAnsiTheme="minorHAnsi" w:cstheme="minorBidi"/>
             <w:noProof/>
             <w:sz w:val="22"/>
             <w:szCs w:val="22"/>
@@ -2222,7 +2297,7 @@
             <w:rStyle w:val="Hyperlink"/>
             <w:noProof/>
           </w:rPr>
-          <w:t>SaveSurvey</w:t>
+          <w:t>GetSurvey</w:t>
         </w:r>
         <w:r>
           <w:rPr>
@@ -2243,7 +2318,7 @@
             <w:noProof/>
             <w:webHidden/>
           </w:rPr>
-          <w:instrText xml:space="preserve"> PAGEREF _Toc431554333 \h </w:instrText>
+          <w:instrText xml:space="preserve"> PAGEREF _Toc453138372 \h </w:instrText>
         </w:r>
         <w:r>
           <w:rPr>
@@ -2282,13 +2357,13 @@
           <w:tab w:val="right" w:leader="dot" w:pos="8630"/>
         </w:tabs>
         <w:rPr>
-          <w:rFonts w:ascii="Calibri" w:hAnsi="Calibri"/>
+          <w:rFonts w:asciiTheme="minorHAnsi" w:eastAsiaTheme="minorEastAsia" w:hAnsiTheme="minorHAnsi" w:cstheme="minorBidi"/>
           <w:noProof/>
           <w:sz w:val="22"/>
           <w:szCs w:val="22"/>
         </w:rPr>
       </w:pPr>
-      <w:hyperlink w:anchor="_Toc431554334" w:history="1">
+      <w:hyperlink w:anchor="_Toc453138373" w:history="1">
         <w:r>
           <w:rPr>
             <w:rStyle w:val="Hyperlink"/>
@@ -2298,7 +2373,7 @@
         </w:r>
         <w:r>
           <w:rPr>
-            <w:rFonts w:ascii="Calibri" w:hAnsi="Calibri"/>
+            <w:rFonts w:asciiTheme="minorHAnsi" w:eastAsiaTheme="minorEastAsia" w:hAnsiTheme="minorHAnsi" w:cstheme="minorBidi"/>
             <w:noProof/>
             <w:sz w:val="22"/>
             <w:szCs w:val="22"/>
@@ -2310,6 +2385,94 @@
             <w:rStyle w:val="Hyperlink"/>
             <w:noProof/>
           </w:rPr>
+          <w:t>SaveSurvey</w:t>
+        </w:r>
+        <w:r>
+          <w:rPr>
+            <w:noProof/>
+            <w:webHidden/>
+          </w:rPr>
+          <w:tab/>
+        </w:r>
+        <w:r>
+          <w:rPr>
+            <w:noProof/>
+            <w:webHidden/>
+          </w:rPr>
+          <w:fldChar w:fldCharType="begin"/>
+        </w:r>
+        <w:r>
+          <w:rPr>
+            <w:noProof/>
+            <w:webHidden/>
+          </w:rPr>
+          <w:instrText xml:space="preserve"> PAGEREF _Toc453138373 \h </w:instrText>
+        </w:r>
+        <w:r>
+          <w:rPr>
+            <w:noProof/>
+            <w:webHidden/>
+          </w:rPr>
+        </w:r>
+        <w:r>
+          <w:rPr>
+            <w:noProof/>
+            <w:webHidden/>
+          </w:rPr>
+          <w:fldChar w:fldCharType="separate"/>
+        </w:r>
+        <w:r>
+          <w:rPr>
+            <w:noProof/>
+            <w:webHidden/>
+          </w:rPr>
+          <w:t>5</w:t>
+        </w:r>
+        <w:r>
+          <w:rPr>
+            <w:noProof/>
+            <w:webHidden/>
+          </w:rPr>
+          <w:fldChar w:fldCharType="end"/>
+        </w:r>
+      </w:hyperlink>
+    </w:p>
+    <w:p>
+      <w:pPr>
+        <w:pStyle w:val="TOC2"/>
+        <w:tabs>
+          <w:tab w:val="left" w:pos="1000"/>
+          <w:tab w:val="right" w:leader="dot" w:pos="8630"/>
+        </w:tabs>
+        <w:rPr>
+          <w:rFonts w:asciiTheme="minorHAnsi" w:eastAsiaTheme="minorEastAsia" w:hAnsiTheme="minorHAnsi" w:cstheme="minorBidi"/>
+          <w:noProof/>
+          <w:sz w:val="22"/>
+          <w:szCs w:val="22"/>
+        </w:rPr>
+      </w:pPr>
+      <w:hyperlink w:anchor="_Toc453138374" w:history="1">
+        <w:r>
+          <w:rPr>
+            <w:rStyle w:val="Hyperlink"/>
+            <w:noProof/>
+          </w:rPr>
+          <w:t>3.1.7.</w:t>
+        </w:r>
+        <w:r>
+          <w:rPr>
+            <w:rFonts w:asciiTheme="minorHAnsi" w:eastAsiaTheme="minorEastAsia" w:hAnsiTheme="minorHAnsi" w:cstheme="minorBidi"/>
+            <w:noProof/>
+            <w:sz w:val="22"/>
+            <w:szCs w:val="22"/>
+          </w:rPr>
+          <w:tab/>
+        </w:r>
+        <w:r>
+          <w:rPr>
+            <w:rStyle w:val="Hyperlink"/>
+            <w:noProof/>
+          </w:rPr>
           <w:t>GetQuestion</w:t>
         </w:r>
         <w:r>
@@ -2331,7 +2494,7 @@
             <w:noProof/>
             <w:webHidden/>
           </w:rPr>
-          <w:instrText xml:space="preserve"> PAGEREF _Toc431554334 \h </w:instrText>
+          <w:instrText xml:space="preserve"> PAGEREF _Toc453138374 \h </w:instrText>
         </w:r>
         <w:r>
           <w:rPr>
@@ -2370,13 +2533,13 @@
           <w:tab w:val="right" w:leader="dot" w:pos="8630"/>
         </w:tabs>
         <w:rPr>
-          <w:rFonts w:ascii="Calibri" w:hAnsi="Calibri"/>
+          <w:rFonts w:asciiTheme="minorHAnsi" w:eastAsiaTheme="minorEastAsia" w:hAnsiTheme="minorHAnsi" w:cstheme="minorBidi"/>
           <w:noProof/>
           <w:sz w:val="22"/>
           <w:szCs w:val="22"/>
         </w:rPr>
       </w:pPr>
-      <w:hyperlink w:anchor="_Toc431554335" w:history="1">
+      <w:hyperlink w:anchor="_Toc453138375" w:history="1">
         <w:r>
           <w:rPr>
             <w:rStyle w:val="Hyperlink"/>
@@ -2386,7 +2549,7 @@
         </w:r>
         <w:r>
           <w:rPr>
-            <w:rFonts w:ascii="Calibri" w:hAnsi="Calibri"/>
+            <w:rFonts w:asciiTheme="minorHAnsi" w:eastAsiaTheme="minorEastAsia" w:hAnsiTheme="minorHAnsi" w:cstheme="minorBidi"/>
             <w:noProof/>
             <w:sz w:val="22"/>
             <w:szCs w:val="22"/>
@@ -2419,7 +2582,7 @@
             <w:noProof/>
             <w:webHidden/>
           </w:rPr>
-          <w:instrText xml:space="preserve"> PAGEREF _Toc431554335 \h </w:instrText>
+          <w:instrText xml:space="preserve"> PAGEREF _Toc453138375 \h </w:instrText>
         </w:r>
         <w:r>
           <w:rPr>
@@ -2458,13 +2621,13 @@
           <w:tab w:val="right" w:leader="dot" w:pos="8630"/>
         </w:tabs>
         <w:rPr>
-          <w:rFonts w:ascii="Calibri" w:hAnsi="Calibri"/>
+          <w:rFonts w:asciiTheme="minorHAnsi" w:eastAsiaTheme="minorEastAsia" w:hAnsiTheme="minorHAnsi" w:cstheme="minorBidi"/>
           <w:noProof/>
           <w:sz w:val="22"/>
           <w:szCs w:val="22"/>
         </w:rPr>
       </w:pPr>
-      <w:hyperlink w:anchor="_Toc431554336" w:history="1">
+      <w:hyperlink w:anchor="_Toc453138376" w:history="1">
         <w:r>
           <w:rPr>
             <w:rStyle w:val="Hyperlink"/>
@@ -2474,7 +2637,7 @@
         </w:r>
         <w:r>
           <w:rPr>
-            <w:rFonts w:ascii="Calibri" w:hAnsi="Calibri"/>
+            <w:rFonts w:asciiTheme="minorHAnsi" w:eastAsiaTheme="minorEastAsia" w:hAnsiTheme="minorHAnsi" w:cstheme="minorBidi"/>
             <w:noProof/>
             <w:sz w:val="22"/>
             <w:szCs w:val="22"/>
@@ -2507,7 +2670,7 @@
             <w:noProof/>
             <w:webHidden/>
           </w:rPr>
-          <w:instrText xml:space="preserve"> PAGEREF _Toc431554336 \h </w:instrText>
+          <w:instrText xml:space="preserve"> PAGEREF _Toc453138376 \h </w:instrText>
         </w:r>
         <w:r>
           <w:rPr>
@@ -2546,13 +2709,13 @@
           <w:tab w:val="right" w:leader="dot" w:pos="8630"/>
         </w:tabs>
         <w:rPr>
-          <w:rFonts w:ascii="Calibri" w:hAnsi="Calibri"/>
+          <w:rFonts w:asciiTheme="minorHAnsi" w:eastAsiaTheme="minorEastAsia" w:hAnsiTheme="minorHAnsi" w:cstheme="minorBidi"/>
           <w:noProof/>
           <w:sz w:val="22"/>
           <w:szCs w:val="22"/>
         </w:rPr>
       </w:pPr>
-      <w:hyperlink w:anchor="_Toc431554337" w:history="1">
+      <w:hyperlink w:anchor="_Toc453138377" w:history="1">
         <w:r>
           <w:rPr>
             <w:rStyle w:val="Hyperlink"/>
@@ -2562,7 +2725,7 @@
         </w:r>
         <w:r>
           <w:rPr>
-            <w:rFonts w:ascii="Calibri" w:hAnsi="Calibri"/>
+            <w:rFonts w:asciiTheme="minorHAnsi" w:eastAsiaTheme="minorEastAsia" w:hAnsiTheme="minorHAnsi" w:cstheme="minorBidi"/>
             <w:noProof/>
             <w:sz w:val="22"/>
             <w:szCs w:val="22"/>
@@ -2595,7 +2758,7 @@
             <w:noProof/>
             <w:webHidden/>
           </w:rPr>
-          <w:instrText xml:space="preserve"> PAGEREF _Toc431554337 \h </w:instrText>
+          <w:instrText xml:space="preserve"> PAGEREF _Toc453138377 \h </w:instrText>
         </w:r>
         <w:r>
           <w:rPr>
@@ -2634,13 +2797,13 @@
           <w:tab w:val="right" w:leader="dot" w:pos="8630"/>
         </w:tabs>
         <w:rPr>
-          <w:rFonts w:ascii="Calibri" w:hAnsi="Calibri"/>
+          <w:rFonts w:asciiTheme="minorHAnsi" w:eastAsiaTheme="minorEastAsia" w:hAnsiTheme="minorHAnsi" w:cstheme="minorBidi"/>
           <w:noProof/>
           <w:sz w:val="22"/>
           <w:szCs w:val="22"/>
         </w:rPr>
       </w:pPr>
-      <w:hyperlink w:anchor="_Toc431554338" w:history="1">
+      <w:hyperlink w:anchor="_Toc453138378" w:history="1">
         <w:r>
           <w:rPr>
             <w:rStyle w:val="Hyperlink"/>
@@ -2650,7 +2813,7 @@
         </w:r>
         <w:r>
           <w:rPr>
-            <w:rFonts w:ascii="Calibri" w:hAnsi="Calibri"/>
+            <w:rFonts w:asciiTheme="minorHAnsi" w:eastAsiaTheme="minorEastAsia" w:hAnsiTheme="minorHAnsi" w:cstheme="minorBidi"/>
             <w:noProof/>
             <w:sz w:val="22"/>
             <w:szCs w:val="22"/>
@@ -2683,7 +2846,7 @@
             <w:noProof/>
             <w:webHidden/>
           </w:rPr>
-          <w:instrText xml:space="preserve"> PAGEREF _Toc431554338 \h </w:instrText>
+          <w:instrText xml:space="preserve"> PAGEREF _Toc453138378 \h </w:instrText>
         </w:r>
         <w:r>
           <w:rPr>
@@ -2722,13 +2885,13 @@
           <w:tab w:val="right" w:leader="dot" w:pos="8630"/>
         </w:tabs>
         <w:rPr>
-          <w:rFonts w:ascii="Calibri" w:hAnsi="Calibri"/>
+          <w:rFonts w:asciiTheme="minorHAnsi" w:eastAsiaTheme="minorEastAsia" w:hAnsiTheme="minorHAnsi" w:cstheme="minorBidi"/>
           <w:noProof/>
           <w:sz w:val="22"/>
           <w:szCs w:val="22"/>
         </w:rPr>
       </w:pPr>
-      <w:hyperlink w:anchor="_Toc431554339" w:history="1">
+      <w:hyperlink w:anchor="_Toc453138379" w:history="1">
         <w:r>
           <w:rPr>
             <w:rStyle w:val="Hyperlink"/>
@@ -2738,7 +2901,7 @@
         </w:r>
         <w:r>
           <w:rPr>
-            <w:rFonts w:ascii="Calibri" w:hAnsi="Calibri"/>
+            <w:rFonts w:asciiTheme="minorHAnsi" w:eastAsiaTheme="minorEastAsia" w:hAnsiTheme="minorHAnsi" w:cstheme="minorBidi"/>
             <w:noProof/>
             <w:sz w:val="22"/>
             <w:szCs w:val="22"/>
@@ -2771,7 +2934,7 @@
             <w:noProof/>
             <w:webHidden/>
           </w:rPr>
-          <w:instrText xml:space="preserve"> PAGEREF _Toc431554339 \h </w:instrText>
+          <w:instrText xml:space="preserve"> PAGEREF _Toc453138379 \h </w:instrText>
         </w:r>
         <w:r>
           <w:rPr>
@@ -2810,13 +2973,13 @@
           <w:tab w:val="right" w:leader="dot" w:pos="8630"/>
         </w:tabs>
         <w:rPr>
-          <w:rFonts w:ascii="Calibri" w:hAnsi="Calibri"/>
+          <w:rFonts w:asciiTheme="minorHAnsi" w:eastAsiaTheme="minorEastAsia" w:hAnsiTheme="minorHAnsi" w:cstheme="minorBidi"/>
           <w:noProof/>
           <w:sz w:val="22"/>
           <w:szCs w:val="22"/>
         </w:rPr>
       </w:pPr>
-      <w:hyperlink w:anchor="_Toc431554340" w:history="1">
+      <w:hyperlink w:anchor="_Toc453138380" w:history="1">
         <w:r>
           <w:rPr>
             <w:rStyle w:val="Hyperlink"/>
@@ -2826,7 +2989,7 @@
         </w:r>
         <w:r>
           <w:rPr>
-            <w:rFonts w:ascii="Calibri" w:hAnsi="Calibri"/>
+            <w:rFonts w:asciiTheme="minorHAnsi" w:eastAsiaTheme="minorEastAsia" w:hAnsiTheme="minorHAnsi" w:cstheme="minorBidi"/>
             <w:noProof/>
             <w:sz w:val="22"/>
             <w:szCs w:val="22"/>
@@ -2859,7 +3022,7 @@
             <w:noProof/>
             <w:webHidden/>
           </w:rPr>
-          <w:instrText xml:space="preserve"> PAGEREF _Toc431554340 \h </w:instrText>
+          <w:instrText xml:space="preserve"> PAGEREF _Toc453138380 \h </w:instrText>
         </w:r>
         <w:r>
           <w:rPr>
@@ -2898,13 +3061,13 @@
           <w:tab w:val="right" w:leader="dot" w:pos="8630"/>
         </w:tabs>
         <w:rPr>
-          <w:rFonts w:ascii="Calibri" w:hAnsi="Calibri"/>
+          <w:rFonts w:asciiTheme="minorHAnsi" w:eastAsiaTheme="minorEastAsia" w:hAnsiTheme="minorHAnsi" w:cstheme="minorBidi"/>
           <w:noProof/>
           <w:sz w:val="22"/>
           <w:szCs w:val="22"/>
         </w:rPr>
       </w:pPr>
-      <w:hyperlink w:anchor="_Toc431554341" w:history="1">
+      <w:hyperlink w:anchor="_Toc453138381" w:history="1">
         <w:r>
           <w:rPr>
             <w:rStyle w:val="Hyperlink"/>
@@ -2914,7 +3077,7 @@
         </w:r>
         <w:r>
           <w:rPr>
-            <w:rFonts w:ascii="Calibri" w:hAnsi="Calibri"/>
+            <w:rFonts w:asciiTheme="minorHAnsi" w:eastAsiaTheme="minorEastAsia" w:hAnsiTheme="minorHAnsi" w:cstheme="minorBidi"/>
             <w:noProof/>
             <w:sz w:val="22"/>
             <w:szCs w:val="22"/>
@@ -2947,7 +3110,7 @@
             <w:noProof/>
             <w:webHidden/>
           </w:rPr>
-          <w:instrText xml:space="preserve"> PAGEREF _Toc431554341 \h </w:instrText>
+          <w:instrText xml:space="preserve"> PAGEREF _Toc453138381 \h </w:instrText>
         </w:r>
         <w:r>
           <w:rPr>
@@ -2986,13 +3149,13 @@
           <w:tab w:val="right" w:leader="dot" w:pos="8630"/>
         </w:tabs>
         <w:rPr>
-          <w:rFonts w:ascii="Calibri" w:hAnsi="Calibri"/>
+          <w:rFonts w:asciiTheme="minorHAnsi" w:eastAsiaTheme="minorEastAsia" w:hAnsiTheme="minorHAnsi" w:cstheme="minorBidi"/>
           <w:noProof/>
           <w:sz w:val="22"/>
           <w:szCs w:val="22"/>
         </w:rPr>
       </w:pPr>
-      <w:hyperlink w:anchor="_Toc431554342" w:history="1">
+      <w:hyperlink w:anchor="_Toc453138382" w:history="1">
         <w:r>
           <w:rPr>
             <w:rStyle w:val="Hyperlink"/>
@@ -3002,7 +3165,7 @@
         </w:r>
         <w:r>
           <w:rPr>
-            <w:rFonts w:ascii="Calibri" w:hAnsi="Calibri"/>
+            <w:rFonts w:asciiTheme="minorHAnsi" w:eastAsiaTheme="minorEastAsia" w:hAnsiTheme="minorHAnsi" w:cstheme="minorBidi"/>
             <w:noProof/>
             <w:sz w:val="22"/>
             <w:szCs w:val="22"/>
@@ -3035,7 +3198,7 @@
             <w:noProof/>
             <w:webHidden/>
           </w:rPr>
-          <w:instrText xml:space="preserve"> PAGEREF _Toc431554342 \h </w:instrText>
+          <w:instrText xml:space="preserve"> PAGEREF _Toc453138382 \h </w:instrText>
         </w:r>
         <w:r>
           <w:rPr>
@@ -3074,13 +3237,13 @@
           <w:tab w:val="right" w:leader="dot" w:pos="8630"/>
         </w:tabs>
         <w:rPr>
-          <w:rFonts w:ascii="Calibri" w:hAnsi="Calibri"/>
+          <w:rFonts w:asciiTheme="minorHAnsi" w:eastAsiaTheme="minorEastAsia" w:hAnsiTheme="minorHAnsi" w:cstheme="minorBidi"/>
           <w:noProof/>
           <w:sz w:val="22"/>
           <w:szCs w:val="22"/>
         </w:rPr>
       </w:pPr>
-      <w:hyperlink w:anchor="_Toc431554343" w:history="1">
+      <w:hyperlink w:anchor="_Toc453138383" w:history="1">
         <w:r>
           <w:rPr>
             <w:rStyle w:val="Hyperlink"/>
@@ -3090,7 +3253,7 @@
         </w:r>
         <w:r>
           <w:rPr>
-            <w:rFonts w:ascii="Calibri" w:hAnsi="Calibri"/>
+            <w:rFonts w:asciiTheme="minorHAnsi" w:eastAsiaTheme="minorEastAsia" w:hAnsiTheme="minorHAnsi" w:cstheme="minorBidi"/>
             <w:noProof/>
             <w:sz w:val="22"/>
             <w:szCs w:val="22"/>
@@ -3123,7 +3286,7 @@
             <w:noProof/>
             <w:webHidden/>
           </w:rPr>
-          <w:instrText xml:space="preserve"> PAGEREF _Toc431554343 \h </w:instrText>
+          <w:instrText xml:space="preserve"> PAGEREF _Toc453138383 \h </w:instrText>
         </w:r>
         <w:r>
           <w:rPr>
@@ -3162,13 +3325,13 @@
           <w:tab w:val="right" w:leader="dot" w:pos="8630"/>
         </w:tabs>
         <w:rPr>
-          <w:rFonts w:ascii="Calibri" w:hAnsi="Calibri"/>
+          <w:rFonts w:asciiTheme="minorHAnsi" w:eastAsiaTheme="minorEastAsia" w:hAnsiTheme="minorHAnsi" w:cstheme="minorBidi"/>
           <w:noProof/>
           <w:sz w:val="22"/>
           <w:szCs w:val="22"/>
         </w:rPr>
       </w:pPr>
-      <w:hyperlink w:anchor="_Toc431554344" w:history="1">
+      <w:hyperlink w:anchor="_Toc453138384" w:history="1">
         <w:r>
           <w:rPr>
             <w:rStyle w:val="Hyperlink"/>
@@ -3178,7 +3341,7 @@
         </w:r>
         <w:r>
           <w:rPr>
-            <w:rFonts w:ascii="Calibri" w:hAnsi="Calibri"/>
+            <w:rFonts w:asciiTheme="minorHAnsi" w:eastAsiaTheme="minorEastAsia" w:hAnsiTheme="minorHAnsi" w:cstheme="minorBidi"/>
             <w:noProof/>
             <w:sz w:val="22"/>
             <w:szCs w:val="22"/>
@@ -3211,7 +3374,7 @@
             <w:noProof/>
             <w:webHidden/>
           </w:rPr>
-          <w:instrText xml:space="preserve"> PAGEREF _Toc431554344 \h </w:instrText>
+          <w:instrText xml:space="preserve"> PAGEREF _Toc453138384 \h </w:instrText>
         </w:r>
         <w:r>
           <w:rPr>
@@ -3250,13 +3413,13 @@
           <w:tab w:val="right" w:leader="dot" w:pos="8630"/>
         </w:tabs>
         <w:rPr>
-          <w:rFonts w:ascii="Calibri" w:hAnsi="Calibri"/>
+          <w:rFonts w:asciiTheme="minorHAnsi" w:eastAsiaTheme="minorEastAsia" w:hAnsiTheme="minorHAnsi" w:cstheme="minorBidi"/>
           <w:noProof/>
           <w:sz w:val="22"/>
           <w:szCs w:val="22"/>
         </w:rPr>
       </w:pPr>
-      <w:hyperlink w:anchor="_Toc431554345" w:history="1">
+      <w:hyperlink w:anchor="_Toc453138385" w:history="1">
         <w:r>
           <w:rPr>
             <w:rStyle w:val="Hyperlink"/>
@@ -3266,7 +3429,7 @@
         </w:r>
         <w:r>
           <w:rPr>
-            <w:rFonts w:ascii="Calibri" w:hAnsi="Calibri"/>
+            <w:rFonts w:asciiTheme="minorHAnsi" w:eastAsiaTheme="minorEastAsia" w:hAnsiTheme="minorHAnsi" w:cstheme="minorBidi"/>
             <w:noProof/>
             <w:sz w:val="22"/>
             <w:szCs w:val="22"/>
@@ -3299,7 +3462,7 @@
             <w:noProof/>
             <w:webHidden/>
           </w:rPr>
-          <w:instrText xml:space="preserve"> PAGEREF _Toc431554345 \h </w:instrText>
+          <w:instrText xml:space="preserve"> PAGEREF _Toc453138385 \h </w:instrText>
         </w:r>
         <w:r>
           <w:rPr>
@@ -3338,13 +3501,13 @@
           <w:tab w:val="right" w:leader="dot" w:pos="8630"/>
         </w:tabs>
         <w:rPr>
-          <w:rFonts w:ascii="Calibri" w:hAnsi="Calibri"/>
+          <w:rFonts w:asciiTheme="minorHAnsi" w:eastAsiaTheme="minorEastAsia" w:hAnsiTheme="minorHAnsi" w:cstheme="minorBidi"/>
           <w:noProof/>
           <w:sz w:val="22"/>
           <w:szCs w:val="22"/>
         </w:rPr>
       </w:pPr>
-      <w:hyperlink w:anchor="_Toc431554346" w:history="1">
+      <w:hyperlink w:anchor="_Toc453138386" w:history="1">
         <w:r>
           <w:rPr>
             <w:rStyle w:val="Hyperlink"/>
@@ -3354,7 +3517,7 @@
         </w:r>
         <w:r>
           <w:rPr>
-            <w:rFonts w:ascii="Calibri" w:hAnsi="Calibri"/>
+            <w:rFonts w:asciiTheme="minorHAnsi" w:eastAsiaTheme="minorEastAsia" w:hAnsiTheme="minorHAnsi" w:cstheme="minorBidi"/>
             <w:noProof/>
             <w:sz w:val="22"/>
             <w:szCs w:val="22"/>
@@ -3387,7 +3550,7 @@
             <w:noProof/>
             <w:webHidden/>
           </w:rPr>
-          <w:instrText xml:space="preserve"> PAGEREF _Toc431554346 \h </w:instrText>
+          <w:instrText xml:space="preserve"> PAGEREF _Toc453138386 \h </w:instrText>
         </w:r>
         <w:r>
           <w:rPr>
@@ -3426,13 +3589,13 @@
           <w:tab w:val="right" w:leader="dot" w:pos="8630"/>
         </w:tabs>
         <w:rPr>
-          <w:rFonts w:ascii="Calibri" w:hAnsi="Calibri"/>
+          <w:rFonts w:asciiTheme="minorHAnsi" w:eastAsiaTheme="minorEastAsia" w:hAnsiTheme="minorHAnsi" w:cstheme="minorBidi"/>
           <w:noProof/>
           <w:sz w:val="22"/>
           <w:szCs w:val="22"/>
         </w:rPr>
       </w:pPr>
-      <w:hyperlink w:anchor="_Toc431554347" w:history="1">
+      <w:hyperlink w:anchor="_Toc453138387" w:history="1">
         <w:r>
           <w:rPr>
             <w:rStyle w:val="Hyperlink"/>
@@ -3442,7 +3605,7 @@
         </w:r>
         <w:r>
           <w:rPr>
-            <w:rFonts w:ascii="Calibri" w:hAnsi="Calibri"/>
+            <w:rFonts w:asciiTheme="minorHAnsi" w:eastAsiaTheme="minorEastAsia" w:hAnsiTheme="minorHAnsi" w:cstheme="minorBidi"/>
             <w:noProof/>
             <w:sz w:val="22"/>
             <w:szCs w:val="22"/>
@@ -3475,7 +3638,7 @@
             <w:noProof/>
             <w:webHidden/>
           </w:rPr>
-          <w:instrText xml:space="preserve"> PAGEREF _Toc431554347 \h </w:instrText>
+          <w:instrText xml:space="preserve"> PAGEREF _Toc453138387 \h </w:instrText>
         </w:r>
         <w:r>
           <w:rPr>
@@ -3514,13 +3677,13 @@
           <w:tab w:val="right" w:leader="dot" w:pos="8630"/>
         </w:tabs>
         <w:rPr>
-          <w:rFonts w:ascii="Calibri" w:hAnsi="Calibri"/>
+          <w:rFonts w:asciiTheme="minorHAnsi" w:eastAsiaTheme="minorEastAsia" w:hAnsiTheme="minorHAnsi" w:cstheme="minorBidi"/>
           <w:noProof/>
           <w:sz w:val="22"/>
           <w:szCs w:val="22"/>
         </w:rPr>
       </w:pPr>
-      <w:hyperlink w:anchor="_Toc431554348" w:history="1">
+      <w:hyperlink w:anchor="_Toc453138388" w:history="1">
         <w:r>
           <w:rPr>
             <w:rStyle w:val="Hyperlink"/>
@@ -3530,7 +3693,7 @@
         </w:r>
         <w:r>
           <w:rPr>
-            <w:rFonts w:ascii="Calibri" w:hAnsi="Calibri"/>
+            <w:rFonts w:asciiTheme="minorHAnsi" w:eastAsiaTheme="minorEastAsia" w:hAnsiTheme="minorHAnsi" w:cstheme="minorBidi"/>
             <w:noProof/>
             <w:sz w:val="22"/>
             <w:szCs w:val="22"/>
@@ -3563,7 +3726,7 @@
             <w:noProof/>
             <w:webHidden/>
           </w:rPr>
-          <w:instrText xml:space="preserve"> PAGEREF _Toc431554348 \h </w:instrText>
+          <w:instrText xml:space="preserve"> PAGEREF _Toc453138388 \h </w:instrText>
         </w:r>
         <w:r>
           <w:rPr>
@@ -3583,7 +3746,7 @@
             <w:noProof/>
             <w:webHidden/>
           </w:rPr>
-          <w:t>5</w:t>
+          <w:t>6</w:t>
         </w:r>
         <w:r>
           <w:rPr>
@@ -3602,13 +3765,13 @@
           <w:tab w:val="right" w:leader="dot" w:pos="8630"/>
         </w:tabs>
         <w:rPr>
-          <w:rFonts w:ascii="Calibri" w:hAnsi="Calibri"/>
+          <w:rFonts w:asciiTheme="minorHAnsi" w:eastAsiaTheme="minorEastAsia" w:hAnsiTheme="minorHAnsi" w:cstheme="minorBidi"/>
           <w:noProof/>
           <w:sz w:val="22"/>
           <w:szCs w:val="22"/>
         </w:rPr>
       </w:pPr>
-      <w:hyperlink w:anchor="_Toc431554349" w:history="1">
+      <w:hyperlink w:anchor="_Toc453138389" w:history="1">
         <w:r>
           <w:rPr>
             <w:rStyle w:val="Hyperlink"/>
@@ -3618,7 +3781,7 @@
         </w:r>
         <w:r>
           <w:rPr>
-            <w:rFonts w:ascii="Calibri" w:hAnsi="Calibri"/>
+            <w:rFonts w:asciiTheme="minorHAnsi" w:eastAsiaTheme="minorEastAsia" w:hAnsiTheme="minorHAnsi" w:cstheme="minorBidi"/>
             <w:noProof/>
             <w:sz w:val="22"/>
             <w:szCs w:val="22"/>
@@ -3651,7 +3814,7 @@
             <w:noProof/>
             <w:webHidden/>
           </w:rPr>
-          <w:instrText xml:space="preserve"> PAGEREF _Toc431554349 \h </w:instrText>
+          <w:instrText xml:space="preserve"> PAGEREF _Toc453138389 \h </w:instrText>
         </w:r>
         <w:r>
           <w:rPr>
@@ -3690,13 +3853,13 @@
           <w:tab w:val="right" w:leader="dot" w:pos="8630"/>
         </w:tabs>
         <w:rPr>
-          <w:rFonts w:ascii="Calibri" w:hAnsi="Calibri"/>
+          <w:rFonts w:asciiTheme="minorHAnsi" w:eastAsiaTheme="minorEastAsia" w:hAnsiTheme="minorHAnsi" w:cstheme="minorBidi"/>
           <w:noProof/>
           <w:sz w:val="22"/>
           <w:szCs w:val="22"/>
         </w:rPr>
       </w:pPr>
-      <w:hyperlink w:anchor="_Toc431554350" w:history="1">
+      <w:hyperlink w:anchor="_Toc453138390" w:history="1">
         <w:r>
           <w:rPr>
             <w:rStyle w:val="Hyperlink"/>
@@ -3706,7 +3869,7 @@
         </w:r>
         <w:r>
           <w:rPr>
-            <w:rFonts w:ascii="Calibri" w:hAnsi="Calibri"/>
+            <w:rFonts w:asciiTheme="minorHAnsi" w:eastAsiaTheme="minorEastAsia" w:hAnsiTheme="minorHAnsi" w:cstheme="minorBidi"/>
             <w:noProof/>
             <w:sz w:val="22"/>
             <w:szCs w:val="22"/>
@@ -3739,7 +3902,7 @@
             <w:noProof/>
             <w:webHidden/>
           </w:rPr>
-          <w:instrText xml:space="preserve"> PAGEREF _Toc431554350 \h </w:instrText>
+          <w:instrText xml:space="preserve"> PAGEREF _Toc453138390 \h </w:instrText>
         </w:r>
         <w:r>
           <w:rPr>
@@ -3778,13 +3941,13 @@
           <w:tab w:val="right" w:leader="dot" w:pos="8630"/>
         </w:tabs>
         <w:rPr>
-          <w:rFonts w:ascii="Calibri" w:hAnsi="Calibri"/>
+          <w:rFonts w:asciiTheme="minorHAnsi" w:eastAsiaTheme="minorEastAsia" w:hAnsiTheme="minorHAnsi" w:cstheme="minorBidi"/>
           <w:noProof/>
           <w:sz w:val="22"/>
           <w:szCs w:val="22"/>
         </w:rPr>
       </w:pPr>
-      <w:hyperlink w:anchor="_Toc431554351" w:history="1">
+      <w:hyperlink w:anchor="_Toc453138391" w:history="1">
         <w:r>
           <w:rPr>
             <w:rStyle w:val="Hyperlink"/>
@@ -3794,7 +3957,7 @@
         </w:r>
         <w:r>
           <w:rPr>
-            <w:rFonts w:ascii="Calibri" w:hAnsi="Calibri"/>
+            <w:rFonts w:asciiTheme="minorHAnsi" w:eastAsiaTheme="minorEastAsia" w:hAnsiTheme="minorHAnsi" w:cstheme="minorBidi"/>
             <w:noProof/>
             <w:sz w:val="22"/>
             <w:szCs w:val="22"/>
@@ -3827,7 +3990,7 @@
             <w:noProof/>
             <w:webHidden/>
           </w:rPr>
-          <w:instrText xml:space="preserve"> PAGEREF _Toc431554351 \h </w:instrText>
+          <w:instrText xml:space="preserve"> PAGEREF _Toc453138391 \h </w:instrText>
         </w:r>
         <w:r>
           <w:rPr>
@@ -3866,13 +4029,13 @@
           <w:tab w:val="right" w:leader="dot" w:pos="8630"/>
         </w:tabs>
         <w:rPr>
-          <w:rFonts w:ascii="Calibri" w:hAnsi="Calibri"/>
+          <w:rFonts w:asciiTheme="minorHAnsi" w:eastAsiaTheme="minorEastAsia" w:hAnsiTheme="minorHAnsi" w:cstheme="minorBidi"/>
           <w:noProof/>
           <w:sz w:val="22"/>
           <w:szCs w:val="22"/>
         </w:rPr>
       </w:pPr>
-      <w:hyperlink w:anchor="_Toc431554352" w:history="1">
+      <w:hyperlink w:anchor="_Toc453138392" w:history="1">
         <w:r>
           <w:rPr>
             <w:rStyle w:val="Hyperlink"/>
@@ -3882,7 +4045,7 @@
         </w:r>
         <w:r>
           <w:rPr>
-            <w:rFonts w:ascii="Calibri" w:hAnsi="Calibri"/>
+            <w:rFonts w:asciiTheme="minorHAnsi" w:eastAsiaTheme="minorEastAsia" w:hAnsiTheme="minorHAnsi" w:cstheme="minorBidi"/>
             <w:noProof/>
             <w:sz w:val="22"/>
             <w:szCs w:val="22"/>
@@ -3915,7 +4078,7 @@
             <w:noProof/>
             <w:webHidden/>
           </w:rPr>
-          <w:instrText xml:space="preserve"> PAGEREF _Toc431554352 \h </w:instrText>
+          <w:instrText xml:space="preserve"> PAGEREF _Toc453138392 \h </w:instrText>
         </w:r>
         <w:r>
           <w:rPr>
@@ -3954,13 +4117,13 @@
           <w:tab w:val="right" w:leader="dot" w:pos="8630"/>
         </w:tabs>
         <w:rPr>
-          <w:rFonts w:ascii="Calibri" w:hAnsi="Calibri"/>
+          <w:rFonts w:asciiTheme="minorHAnsi" w:eastAsiaTheme="minorEastAsia" w:hAnsiTheme="minorHAnsi" w:cstheme="minorBidi"/>
           <w:noProof/>
           <w:sz w:val="22"/>
           <w:szCs w:val="22"/>
         </w:rPr>
       </w:pPr>
-      <w:hyperlink w:anchor="_Toc431554353" w:history="1">
+      <w:hyperlink w:anchor="_Toc453138393" w:history="1">
         <w:r>
           <w:rPr>
             <w:rStyle w:val="Hyperlink"/>
@@ -3970,7 +4133,7 @@
         </w:r>
         <w:r>
           <w:rPr>
-            <w:rFonts w:ascii="Calibri" w:hAnsi="Calibri"/>
+            <w:rFonts w:asciiTheme="minorHAnsi" w:eastAsiaTheme="minorEastAsia" w:hAnsiTheme="minorHAnsi" w:cstheme="minorBidi"/>
             <w:noProof/>
             <w:sz w:val="22"/>
             <w:szCs w:val="22"/>
@@ -4003,7 +4166,7 @@
             <w:noProof/>
             <w:webHidden/>
           </w:rPr>
-          <w:instrText xml:space="preserve"> PAGEREF _Toc431554353 \h </w:instrText>
+          <w:instrText xml:space="preserve"> PAGEREF _Toc453138393 \h </w:instrText>
         </w:r>
         <w:r>
           <w:rPr>
@@ -4042,13 +4205,13 @@
           <w:tab w:val="right" w:leader="dot" w:pos="8630"/>
         </w:tabs>
         <w:rPr>
-          <w:rFonts w:ascii="Calibri" w:hAnsi="Calibri"/>
+          <w:rFonts w:asciiTheme="minorHAnsi" w:eastAsiaTheme="minorEastAsia" w:hAnsiTheme="minorHAnsi" w:cstheme="minorBidi"/>
           <w:noProof/>
           <w:sz w:val="22"/>
           <w:szCs w:val="22"/>
         </w:rPr>
       </w:pPr>
-      <w:hyperlink w:anchor="_Toc431554354" w:history="1">
+      <w:hyperlink w:anchor="_Toc453138394" w:history="1">
         <w:r>
           <w:rPr>
             <w:rStyle w:val="Hyperlink"/>
@@ -4058,7 +4221,7 @@
         </w:r>
         <w:r>
           <w:rPr>
-            <w:rFonts w:ascii="Calibri" w:hAnsi="Calibri"/>
+            <w:rFonts w:asciiTheme="minorHAnsi" w:eastAsiaTheme="minorEastAsia" w:hAnsiTheme="minorHAnsi" w:cstheme="minorBidi"/>
             <w:noProof/>
             <w:sz w:val="22"/>
             <w:szCs w:val="22"/>
@@ -4091,7 +4254,7 @@
             <w:noProof/>
             <w:webHidden/>
           </w:rPr>
-          <w:instrText xml:space="preserve"> PAGEREF _Toc431554354 \h </w:instrText>
+          <w:instrText xml:space="preserve"> PAGEREF _Toc453138394 \h </w:instrText>
         </w:r>
         <w:r>
           <w:rPr>
@@ -4130,13 +4293,13 @@
           <w:tab w:val="right" w:leader="dot" w:pos="8630"/>
         </w:tabs>
         <w:rPr>
-          <w:rFonts w:ascii="Calibri" w:hAnsi="Calibri"/>
+          <w:rFonts w:asciiTheme="minorHAnsi" w:eastAsiaTheme="minorEastAsia" w:hAnsiTheme="minorHAnsi" w:cstheme="minorBidi"/>
           <w:noProof/>
           <w:sz w:val="22"/>
           <w:szCs w:val="22"/>
         </w:rPr>
       </w:pPr>
-      <w:hyperlink w:anchor="_Toc431554355" w:history="1">
+      <w:hyperlink w:anchor="_Toc453138395" w:history="1">
         <w:r>
           <w:rPr>
             <w:rStyle w:val="Hyperlink"/>
@@ -4146,7 +4309,7 @@
         </w:r>
         <w:r>
           <w:rPr>
-            <w:rFonts w:ascii="Calibri" w:hAnsi="Calibri"/>
+            <w:rFonts w:asciiTheme="minorHAnsi" w:eastAsiaTheme="minorEastAsia" w:hAnsiTheme="minorHAnsi" w:cstheme="minorBidi"/>
             <w:noProof/>
             <w:sz w:val="22"/>
             <w:szCs w:val="22"/>
@@ -4179,7 +4342,7 @@
             <w:noProof/>
             <w:webHidden/>
           </w:rPr>
-          <w:instrText xml:space="preserve"> PAGEREF _Toc431554355 \h </w:instrText>
+          <w:instrText xml:space="preserve"> PAGEREF _Toc453138395 \h </w:instrText>
         </w:r>
         <w:r>
           <w:rPr>
@@ -4218,13 +4381,13 @@
           <w:tab w:val="right" w:leader="dot" w:pos="8630"/>
         </w:tabs>
         <w:rPr>
-          <w:rFonts w:ascii="Calibri" w:hAnsi="Calibri"/>
+          <w:rFonts w:asciiTheme="minorHAnsi" w:eastAsiaTheme="minorEastAsia" w:hAnsiTheme="minorHAnsi" w:cstheme="minorBidi"/>
           <w:noProof/>
           <w:sz w:val="22"/>
           <w:szCs w:val="22"/>
         </w:rPr>
       </w:pPr>
-      <w:hyperlink w:anchor="_Toc431554356" w:history="1">
+      <w:hyperlink w:anchor="_Toc453138396" w:history="1">
         <w:r>
           <w:rPr>
             <w:rStyle w:val="Hyperlink"/>
@@ -4234,7 +4397,7 @@
         </w:r>
         <w:r>
           <w:rPr>
-            <w:rFonts w:ascii="Calibri" w:hAnsi="Calibri"/>
+            <w:rFonts w:asciiTheme="minorHAnsi" w:eastAsiaTheme="minorEastAsia" w:hAnsiTheme="minorHAnsi" w:cstheme="minorBidi"/>
             <w:noProof/>
             <w:sz w:val="22"/>
             <w:szCs w:val="22"/>
@@ -4267,7 +4430,7 @@
             <w:noProof/>
             <w:webHidden/>
           </w:rPr>
-          <w:instrText xml:space="preserve"> PAGEREF _Toc431554356 \h </w:instrText>
+          <w:instrText xml:space="preserve"> PAGEREF _Toc453138396 \h </w:instrText>
         </w:r>
         <w:r>
           <w:rPr>
@@ -4306,13 +4469,13 @@
           <w:tab w:val="right" w:leader="dot" w:pos="8630"/>
         </w:tabs>
         <w:rPr>
-          <w:rFonts w:ascii="Calibri" w:hAnsi="Calibri"/>
+          <w:rFonts w:asciiTheme="minorHAnsi" w:eastAsiaTheme="minorEastAsia" w:hAnsiTheme="minorHAnsi" w:cstheme="minorBidi"/>
           <w:noProof/>
           <w:sz w:val="22"/>
           <w:szCs w:val="22"/>
         </w:rPr>
       </w:pPr>
-      <w:hyperlink w:anchor="_Toc431554357" w:history="1">
+      <w:hyperlink w:anchor="_Toc453138397" w:history="1">
         <w:r>
           <w:rPr>
             <w:rStyle w:val="Hyperlink"/>
@@ -4322,7 +4485,7 @@
         </w:r>
         <w:r>
           <w:rPr>
-            <w:rFonts w:ascii="Calibri" w:hAnsi="Calibri"/>
+            <w:rFonts w:asciiTheme="minorHAnsi" w:eastAsiaTheme="minorEastAsia" w:hAnsiTheme="minorHAnsi" w:cstheme="minorBidi"/>
             <w:noProof/>
             <w:sz w:val="22"/>
             <w:szCs w:val="22"/>
@@ -4334,28 +4497,7 @@
             <w:rStyle w:val="Hyperlink"/>
             <w:noProof/>
           </w:rPr>
-          <w:t>Screen</w:t>
-        </w:r>
-        <w:r>
-          <w:rPr>
-            <w:rStyle w:val="Hyperlink"/>
-            <w:noProof/>
-          </w:rPr>
-          <w:t xml:space="preserve"> </w:t>
-        </w:r>
-        <w:r>
-          <w:rPr>
-            <w:rStyle w:val="Hyperlink"/>
-            <w:noProof/>
-          </w:rPr>
-          <w:t>S</w:t>
-        </w:r>
-        <w:r>
-          <w:rPr>
-            <w:rStyle w:val="Hyperlink"/>
-            <w:noProof/>
-          </w:rPr>
-          <w:t>hot</w:t>
+          <w:t>Screen Shot</w:t>
         </w:r>
         <w:r>
           <w:rPr>
@@ -4376,7 +4518,7 @@
             <w:noProof/>
             <w:webHidden/>
           </w:rPr>
-          <w:instrText xml:space="preserve"> PAGEREF _Toc431554357 \h </w:instrText>
+          <w:instrText xml:space="preserve"> PAGEREF _Toc453138397 \h </w:instrText>
         </w:r>
         <w:r>
           <w:rPr>
@@ -4415,13 +4557,13 @@
           <w:tab w:val="right" w:leader="dot" w:pos="8630"/>
         </w:tabs>
         <w:rPr>
-          <w:rFonts w:ascii="Calibri" w:hAnsi="Calibri"/>
+          <w:rFonts w:asciiTheme="minorHAnsi" w:eastAsiaTheme="minorEastAsia" w:hAnsiTheme="minorHAnsi" w:cstheme="minorBidi"/>
           <w:noProof/>
           <w:sz w:val="22"/>
           <w:szCs w:val="22"/>
         </w:rPr>
       </w:pPr>
-      <w:hyperlink w:anchor="_Toc431554358" w:history="1">
+      <w:hyperlink w:anchor="_Toc453138398" w:history="1">
         <w:r>
           <w:rPr>
             <w:rStyle w:val="Hyperlink"/>
@@ -4431,7 +4573,7 @@
         </w:r>
         <w:r>
           <w:rPr>
-            <w:rFonts w:ascii="Calibri" w:hAnsi="Calibri"/>
+            <w:rFonts w:asciiTheme="minorHAnsi" w:eastAsiaTheme="minorEastAsia" w:hAnsiTheme="minorHAnsi" w:cstheme="minorBidi"/>
             <w:noProof/>
             <w:sz w:val="22"/>
             <w:szCs w:val="22"/>
@@ -4464,7 +4606,7 @@
             <w:noProof/>
             <w:webHidden/>
           </w:rPr>
-          <w:instrText xml:space="preserve"> PAGEREF _Toc431554358 \h </w:instrText>
+          <w:instrText xml:space="preserve"> PAGEREF _Toc453138398 \h </w:instrText>
         </w:r>
         <w:r>
           <w:rPr>
@@ -4484,7 +4626,7 @@
             <w:noProof/>
             <w:webHidden/>
           </w:rPr>
-          <w:t>8</w:t>
+          <w:t>9</w:t>
         </w:r>
         <w:r>
           <w:rPr>
@@ -4503,13 +4645,13 @@
           <w:tab w:val="right" w:leader="dot" w:pos="8630"/>
         </w:tabs>
         <w:rPr>
-          <w:rFonts w:ascii="Calibri" w:hAnsi="Calibri"/>
+          <w:rFonts w:asciiTheme="minorHAnsi" w:eastAsiaTheme="minorEastAsia" w:hAnsiTheme="minorHAnsi" w:cstheme="minorBidi"/>
           <w:noProof/>
           <w:sz w:val="22"/>
           <w:szCs w:val="22"/>
         </w:rPr>
       </w:pPr>
-      <w:hyperlink w:anchor="_Toc431554359" w:history="1">
+      <w:hyperlink w:anchor="_Toc453138399" w:history="1">
         <w:r>
           <w:rPr>
             <w:rStyle w:val="Hyperlink"/>
@@ -4519,7 +4661,7 @@
         </w:r>
         <w:r>
           <w:rPr>
-            <w:rFonts w:ascii="Calibri" w:hAnsi="Calibri"/>
+            <w:rFonts w:asciiTheme="minorHAnsi" w:eastAsiaTheme="minorEastAsia" w:hAnsiTheme="minorHAnsi" w:cstheme="minorBidi"/>
             <w:noProof/>
             <w:sz w:val="22"/>
             <w:szCs w:val="22"/>
@@ -4552,7 +4694,7 @@
             <w:noProof/>
             <w:webHidden/>
           </w:rPr>
-          <w:instrText xml:space="preserve"> PAGEREF _Toc431554359 \h </w:instrText>
+          <w:instrText xml:space="preserve"> PAGEREF _Toc453138399 \h </w:instrText>
         </w:r>
         <w:r>
           <w:rPr>
@@ -4572,7 +4714,7 @@
             <w:noProof/>
             <w:webHidden/>
           </w:rPr>
-          <w:t>8</w:t>
+          <w:t>9</w:t>
         </w:r>
         <w:r>
           <w:rPr>
@@ -4591,13 +4733,13 @@
           <w:tab w:val="right" w:leader="dot" w:pos="8630"/>
         </w:tabs>
         <w:rPr>
-          <w:rFonts w:ascii="Calibri" w:hAnsi="Calibri"/>
+          <w:rFonts w:asciiTheme="minorHAnsi" w:eastAsiaTheme="minorEastAsia" w:hAnsiTheme="minorHAnsi" w:cstheme="minorBidi"/>
           <w:noProof/>
           <w:sz w:val="22"/>
           <w:szCs w:val="22"/>
         </w:rPr>
       </w:pPr>
-      <w:hyperlink w:anchor="_Toc431554360" w:history="1">
+      <w:hyperlink w:anchor="_Toc453138400" w:history="1">
         <w:r>
           <w:rPr>
             <w:rStyle w:val="Hyperlink"/>
@@ -4607,7 +4749,7 @@
         </w:r>
         <w:r>
           <w:rPr>
-            <w:rFonts w:ascii="Calibri" w:hAnsi="Calibri"/>
+            <w:rFonts w:asciiTheme="minorHAnsi" w:eastAsiaTheme="minorEastAsia" w:hAnsiTheme="minorHAnsi" w:cstheme="minorBidi"/>
             <w:noProof/>
             <w:sz w:val="22"/>
             <w:szCs w:val="22"/>
@@ -4640,7 +4782,7 @@
             <w:noProof/>
             <w:webHidden/>
           </w:rPr>
-          <w:instrText xml:space="preserve"> PAGEREF _Toc431554360 \h </w:instrText>
+          <w:instrText xml:space="preserve"> PAGEREF _Toc453138400 \h </w:instrText>
         </w:r>
         <w:r>
           <w:rPr>
@@ -4679,13 +4821,13 @@
           <w:tab w:val="right" w:leader="dot" w:pos="8630"/>
         </w:tabs>
         <w:rPr>
-          <w:rFonts w:ascii="Calibri" w:hAnsi="Calibri"/>
+          <w:rFonts w:asciiTheme="minorHAnsi" w:eastAsiaTheme="minorEastAsia" w:hAnsiTheme="minorHAnsi" w:cstheme="minorBidi"/>
           <w:noProof/>
           <w:sz w:val="22"/>
           <w:szCs w:val="22"/>
         </w:rPr>
       </w:pPr>
-      <w:hyperlink w:anchor="_Toc431554361" w:history="1">
+      <w:hyperlink w:anchor="_Toc453138401" w:history="1">
         <w:r>
           <w:rPr>
             <w:rStyle w:val="Hyperlink"/>
@@ -4695,7 +4837,7 @@
         </w:r>
         <w:r>
           <w:rPr>
-            <w:rFonts w:ascii="Calibri" w:hAnsi="Calibri"/>
+            <w:rFonts w:asciiTheme="minorHAnsi" w:eastAsiaTheme="minorEastAsia" w:hAnsiTheme="minorHAnsi" w:cstheme="minorBidi"/>
             <w:noProof/>
             <w:sz w:val="22"/>
             <w:szCs w:val="22"/>
@@ -4728,7 +4870,7 @@
             <w:noProof/>
             <w:webHidden/>
           </w:rPr>
-          <w:instrText xml:space="preserve"> PAGEREF _Toc431554361 \h </w:instrText>
+          <w:instrText xml:space="preserve"> PAGEREF _Toc453138401 \h </w:instrText>
         </w:r>
         <w:r>
           <w:rPr>
@@ -4767,13 +4909,13 @@
           <w:tab w:val="right" w:leader="dot" w:pos="8630"/>
         </w:tabs>
         <w:rPr>
-          <w:rFonts w:ascii="Calibri" w:hAnsi="Calibri"/>
+          <w:rFonts w:asciiTheme="minorHAnsi" w:eastAsiaTheme="minorEastAsia" w:hAnsiTheme="minorHAnsi" w:cstheme="minorBidi"/>
           <w:noProof/>
           <w:sz w:val="22"/>
           <w:szCs w:val="22"/>
         </w:rPr>
       </w:pPr>
-      <w:hyperlink w:anchor="_Toc431554362" w:history="1">
+      <w:hyperlink w:anchor="_Toc453138402" w:history="1">
         <w:r>
           <w:rPr>
             <w:rStyle w:val="Hyperlink"/>
@@ -4783,7 +4925,7 @@
         </w:r>
         <w:r>
           <w:rPr>
-            <w:rFonts w:ascii="Calibri" w:hAnsi="Calibri"/>
+            <w:rFonts w:asciiTheme="minorHAnsi" w:eastAsiaTheme="minorEastAsia" w:hAnsiTheme="minorHAnsi" w:cstheme="minorBidi"/>
             <w:noProof/>
             <w:sz w:val="22"/>
             <w:szCs w:val="22"/>
@@ -4816,7 +4958,7 @@
             <w:noProof/>
             <w:webHidden/>
           </w:rPr>
-          <w:instrText xml:space="preserve"> PAGEREF _Toc431554362 \h </w:instrText>
+          <w:instrText xml:space="preserve"> PAGEREF _Toc453138402 \h </w:instrText>
         </w:r>
         <w:r>
           <w:rPr>
@@ -4855,13 +4997,13 @@
           <w:tab w:val="right" w:leader="dot" w:pos="8630"/>
         </w:tabs>
         <w:rPr>
-          <w:rFonts w:ascii="Calibri" w:hAnsi="Calibri"/>
+          <w:rFonts w:asciiTheme="minorHAnsi" w:eastAsiaTheme="minorEastAsia" w:hAnsiTheme="minorHAnsi" w:cstheme="minorBidi"/>
           <w:noProof/>
           <w:sz w:val="22"/>
           <w:szCs w:val="22"/>
         </w:rPr>
       </w:pPr>
-      <w:hyperlink w:anchor="_Toc431554363" w:history="1">
+      <w:hyperlink w:anchor="_Toc453138403" w:history="1">
         <w:r>
           <w:rPr>
             <w:rStyle w:val="Hyperlink"/>
@@ -4871,7 +5013,7 @@
         </w:r>
         <w:r>
           <w:rPr>
-            <w:rFonts w:ascii="Calibri" w:hAnsi="Calibri"/>
+            <w:rFonts w:asciiTheme="minorHAnsi" w:eastAsiaTheme="minorEastAsia" w:hAnsiTheme="minorHAnsi" w:cstheme="minorBidi"/>
             <w:noProof/>
             <w:sz w:val="22"/>
             <w:szCs w:val="22"/>
@@ -4904,7 +5046,7 @@
             <w:noProof/>
             <w:webHidden/>
           </w:rPr>
-          <w:instrText xml:space="preserve"> PAGEREF _Toc431554363 \h </w:instrText>
+          <w:instrText xml:space="preserve"> PAGEREF _Toc453138403 \h </w:instrText>
         </w:r>
         <w:r>
           <w:rPr>
@@ -4943,13 +5085,13 @@
           <w:tab w:val="right" w:leader="dot" w:pos="8630"/>
         </w:tabs>
         <w:rPr>
-          <w:rFonts w:ascii="Calibri" w:hAnsi="Calibri"/>
+          <w:rFonts w:asciiTheme="minorHAnsi" w:eastAsiaTheme="minorEastAsia" w:hAnsiTheme="minorHAnsi" w:cstheme="minorBidi"/>
           <w:noProof/>
           <w:sz w:val="22"/>
           <w:szCs w:val="22"/>
         </w:rPr>
       </w:pPr>
-      <w:hyperlink w:anchor="_Toc431554364" w:history="1">
+      <w:hyperlink w:anchor="_Toc453138404" w:history="1">
         <w:r>
           <w:rPr>
             <w:rStyle w:val="Hyperlink"/>
@@ -4959,7 +5101,7 @@
         </w:r>
         <w:r>
           <w:rPr>
-            <w:rFonts w:ascii="Calibri" w:hAnsi="Calibri"/>
+            <w:rFonts w:asciiTheme="minorHAnsi" w:eastAsiaTheme="minorEastAsia" w:hAnsiTheme="minorHAnsi" w:cstheme="minorBidi"/>
             <w:noProof/>
             <w:sz w:val="22"/>
             <w:szCs w:val="22"/>
@@ -4992,7 +5134,7 @@
             <w:noProof/>
             <w:webHidden/>
           </w:rPr>
-          <w:instrText xml:space="preserve"> PAGEREF _Toc431554364 \h </w:instrText>
+          <w:instrText xml:space="preserve"> PAGEREF _Toc453138404 \h </w:instrText>
         </w:r>
         <w:r>
           <w:rPr>
@@ -5031,13 +5173,13 @@
           <w:tab w:val="right" w:leader="dot" w:pos="8630"/>
         </w:tabs>
         <w:rPr>
-          <w:rFonts w:ascii="Calibri" w:hAnsi="Calibri"/>
+          <w:rFonts w:asciiTheme="minorHAnsi" w:eastAsiaTheme="minorEastAsia" w:hAnsiTheme="minorHAnsi" w:cstheme="minorBidi"/>
           <w:noProof/>
           <w:sz w:val="22"/>
           <w:szCs w:val="22"/>
         </w:rPr>
       </w:pPr>
-      <w:hyperlink w:anchor="_Toc431554365" w:history="1">
+      <w:hyperlink w:anchor="_Toc453138405" w:history="1">
         <w:r>
           <w:rPr>
             <w:rStyle w:val="Hyperlink"/>
@@ -5047,7 +5189,7 @@
         </w:r>
         <w:r>
           <w:rPr>
-            <w:rFonts w:ascii="Calibri" w:hAnsi="Calibri"/>
+            <w:rFonts w:asciiTheme="minorHAnsi" w:eastAsiaTheme="minorEastAsia" w:hAnsiTheme="minorHAnsi" w:cstheme="minorBidi"/>
             <w:noProof/>
             <w:sz w:val="22"/>
             <w:szCs w:val="22"/>
@@ -5080,7 +5222,7 @@
             <w:noProof/>
             <w:webHidden/>
           </w:rPr>
-          <w:instrText xml:space="preserve"> PAGEREF _Toc431554365 \h </w:instrText>
+          <w:instrText xml:space="preserve"> PAGEREF _Toc453138405 \h </w:instrText>
         </w:r>
         <w:r>
           <w:rPr>
@@ -5119,13 +5261,13 @@
           <w:tab w:val="right" w:leader="dot" w:pos="8630"/>
         </w:tabs>
         <w:rPr>
-          <w:rFonts w:ascii="Calibri" w:hAnsi="Calibri"/>
+          <w:rFonts w:asciiTheme="minorHAnsi" w:eastAsiaTheme="minorEastAsia" w:hAnsiTheme="minorHAnsi" w:cstheme="minorBidi"/>
           <w:noProof/>
           <w:sz w:val="22"/>
           <w:szCs w:val="22"/>
         </w:rPr>
       </w:pPr>
-      <w:hyperlink w:anchor="_Toc431554366" w:history="1">
+      <w:hyperlink w:anchor="_Toc453138406" w:history="1">
         <w:r>
           <w:rPr>
             <w:rStyle w:val="Hyperlink"/>
@@ -5135,7 +5277,7 @@
         </w:r>
         <w:r>
           <w:rPr>
-            <w:rFonts w:ascii="Calibri" w:hAnsi="Calibri"/>
+            <w:rFonts w:asciiTheme="minorHAnsi" w:eastAsiaTheme="minorEastAsia" w:hAnsiTheme="minorHAnsi" w:cstheme="minorBidi"/>
             <w:noProof/>
             <w:sz w:val="22"/>
             <w:szCs w:val="22"/>
@@ -5168,7 +5310,7 @@
             <w:noProof/>
             <w:webHidden/>
           </w:rPr>
-          <w:instrText xml:space="preserve"> PAGEREF _Toc431554366 \h </w:instrText>
+          <w:instrText xml:space="preserve"> PAGEREF _Toc453138406 \h </w:instrText>
         </w:r>
         <w:r>
           <w:rPr>
@@ -5243,11 +5385,12 @@
         <w:adjustRightInd w:val="0"/>
         <w:outlineLvl w:val="1"/>
       </w:pPr>
-      <w:bookmarkStart w:id="9" w:name="_Toc431554321"/>
-      <w:r>
+      <w:bookmarkStart w:id="10" w:name="_Toc453138360"/>
+      <w:r>
+        <w:lastRenderedPageBreak/>
         <w:t>Description</w:t>
       </w:r>
-      <w:bookmarkEnd w:id="9"/>
+      <w:bookmarkEnd w:id="10"/>
       <w:r>
         <w:t xml:space="preserve">               </w:t>
       </w:r>
@@ -5309,14 +5452,14 @@
         <w:adjustRightInd w:val="0"/>
         <w:outlineLvl w:val="1"/>
       </w:pPr>
-      <w:bookmarkStart w:id="10" w:name="_Toc431554322"/>
+      <w:bookmarkStart w:id="11" w:name="_Toc453138361"/>
       <w:r>
         <w:t>Presentation</w:t>
       </w:r>
       <w:r>
         <w:t xml:space="preserve"> Layer</w:t>
       </w:r>
-      <w:bookmarkEnd w:id="10"/>
+      <w:bookmarkEnd w:id="11"/>
     </w:p>
     <w:p>
       <w:pPr>
@@ -5332,14 +5475,14 @@
         <w:adjustRightInd w:val="0"/>
         <w:outlineLvl w:val="1"/>
       </w:pPr>
-      <w:bookmarkStart w:id="11" w:name="_Toc431554323"/>
+      <w:bookmarkStart w:id="12" w:name="_Toc453138362"/>
       <w:r>
         <w:t>M</w:t>
       </w:r>
       <w:r>
         <w:t>ySurvey.aspx.vb</w:t>
       </w:r>
-      <w:bookmarkEnd w:id="11"/>
+      <w:bookmarkEnd w:id="12"/>
     </w:p>
     <w:p>
       <w:pPr>
@@ -5352,11 +5495,11 @@
         <w:adjustRightInd w:val="0"/>
         <w:outlineLvl w:val="1"/>
       </w:pPr>
-      <w:bookmarkStart w:id="12" w:name="_Toc431554324"/>
+      <w:bookmarkStart w:id="13" w:name="_Toc453138363"/>
       <w:r>
         <w:t>Business Logic</w:t>
       </w:r>
-      <w:bookmarkEnd w:id="12"/>
+      <w:bookmarkEnd w:id="13"/>
     </w:p>
     <w:p>
       <w:pPr>
@@ -5484,10 +5627,54 @@
       <w:pPr>
         <w:pStyle w:val="NormalTableText"/>
         <w:ind w:left="1260" w:hanging="180"/>
+        <w:rPr>
+          <w:ins w:id="14" w:author="Huang, Lili" w:date="2016-06-08T08:15:00Z"/>
+        </w:rPr>
       </w:pPr>
       <w:r>
         <w:t xml:space="preserve">        Else</w:t>
       </w:r>
+      <w:ins w:id="15" w:author="Huang, Lili" w:date="2016-06-08T08:15:00Z">
+        <w:r>
+          <w:t xml:space="preserve"> if the survey is inactivated</w:t>
+        </w:r>
+      </w:ins>
+    </w:p>
+    <w:p>
+      <w:pPr>
+        <w:pStyle w:val="NormalTableText"/>
+        <w:ind w:left="1260" w:hanging="180"/>
+        <w:rPr>
+          <w:ins w:id="16" w:author="Huang, Lili" w:date="2016-06-08T08:15:00Z"/>
+        </w:rPr>
+      </w:pPr>
+      <w:ins w:id="17" w:author="Huang, Lili" w:date="2016-06-08T08:15:00Z">
+        <w:r>
+          <w:tab/>
+        </w:r>
+        <w:r>
+          <w:tab/>
+        </w:r>
+        <w:r>
+          <w:tab/>
+          <w:t>Display survey inactivated message</w:t>
+        </w:r>
+      </w:ins>
+    </w:p>
+    <w:p>
+      <w:pPr>
+        <w:pStyle w:val="NormalTableText"/>
+        <w:ind w:left="1260" w:hanging="180"/>
+      </w:pPr>
+      <w:ins w:id="18" w:author="Huang, Lili" w:date="2016-06-08T08:15:00Z">
+        <w:r>
+          <w:tab/>
+        </w:r>
+        <w:r>
+          <w:tab/>
+          <w:t xml:space="preserve">   Else</w:t>
+        </w:r>
+      </w:ins>
     </w:p>
     <w:p>
       <w:pPr>
@@ -5664,7 +5851,7 @@
         <w:adjustRightInd w:val="0"/>
         <w:outlineLvl w:val="1"/>
       </w:pPr>
-      <w:bookmarkStart w:id="13" w:name="_Toc431554325"/>
+      <w:bookmarkStart w:id="19" w:name="_Toc453138364"/>
       <w:r>
         <w:t>MySurvey</w:t>
       </w:r>
@@ -5674,7 +5861,7 @@
       <w:r>
         <w:t>.aspx.vb</w:t>
       </w:r>
-      <w:bookmarkEnd w:id="13"/>
+      <w:bookmarkEnd w:id="19"/>
     </w:p>
     <w:p>
       <w:pPr>
@@ -5687,11 +5874,11 @@
         <w:adjustRightInd w:val="0"/>
         <w:outlineLvl w:val="1"/>
       </w:pPr>
-      <w:bookmarkStart w:id="14" w:name="_Toc431554326"/>
+      <w:bookmarkStart w:id="20" w:name="_Toc453138365"/>
       <w:r>
         <w:t>Business Logic</w:t>
       </w:r>
-      <w:bookmarkEnd w:id="14"/>
+      <w:bookmarkEnd w:id="20"/>
     </w:p>
     <w:p>
       <w:pPr>
@@ -5799,11 +5986,11 @@
         <w:adjustRightInd w:val="0"/>
         <w:outlineLvl w:val="1"/>
       </w:pPr>
-      <w:bookmarkStart w:id="15" w:name="_Toc431554327"/>
+      <w:bookmarkStart w:id="21" w:name="_Toc453138366"/>
       <w:r>
         <w:t>Business Layer</w:t>
       </w:r>
-      <w:bookmarkEnd w:id="15"/>
+      <w:bookmarkEnd w:id="21"/>
     </w:p>
     <w:p>
       <w:pPr>
@@ -5819,7 +6006,7 @@
         <w:adjustRightInd w:val="0"/>
         <w:outlineLvl w:val="1"/>
       </w:pPr>
-      <w:bookmarkStart w:id="16" w:name="_Toc431554328"/>
+      <w:bookmarkStart w:id="22" w:name="_Toc453138367"/>
       <w:r>
         <w:t>MySurvey</w:t>
       </w:r>
@@ -5829,7 +6016,7 @@
       <w:r>
         <w:t>.vb</w:t>
       </w:r>
-      <w:bookmarkEnd w:id="16"/>
+      <w:bookmarkEnd w:id="22"/>
     </w:p>
     <w:p>
       <w:pPr>
@@ -5842,11 +6029,11 @@
         <w:adjustRightInd w:val="0"/>
         <w:outlineLvl w:val="1"/>
       </w:pPr>
-      <w:bookmarkStart w:id="17" w:name="_Toc431554329"/>
+      <w:bookmarkStart w:id="23" w:name="_Toc453138368"/>
       <w:r>
         <w:t>IsAccessAllowed</w:t>
       </w:r>
-      <w:bookmarkEnd w:id="17"/>
+      <w:bookmarkEnd w:id="23"/>
     </w:p>
     <w:p>
       <w:pPr>
@@ -5854,6 +6041,9 @@
         <w:autoSpaceDN w:val="0"/>
         <w:adjustRightInd w:val="0"/>
         <w:ind w:left="1224"/>
+        <w:rPr>
+          <w:ins w:id="24" w:author="Huang, Lili" w:date="2016-06-08T08:16:00Z"/>
+        </w:rPr>
       </w:pPr>
       <w:r>
         <w:t>Check if the user’s employee ID matches the survey’s employee ID</w:t>
@@ -5868,7 +6058,6 @@
         <w:autoSpaceDN w:val="0"/>
         <w:adjustRightInd w:val="0"/>
         <w:ind w:left="1224"/>
-        <w:outlineLvl w:val="1"/>
       </w:pPr>
     </w:p>
     <w:p>
@@ -5881,19 +6070,20 @@
         <w:autoSpaceDN w:val="0"/>
         <w:adjustRightInd w:val="0"/>
         <w:outlineLvl w:val="1"/>
-      </w:pPr>
-      <w:bookmarkStart w:id="18" w:name="_Toc431554330"/>
-      <w:r>
         <w:rPr>
-          <w:color w:val="000000"/>
-          <w:highlight w:val="white"/>
+          <w:ins w:id="25" w:author="Huang, Lili" w:date="2016-06-08T08:16:00Z"/>
         </w:rPr>
-        <w:t>IsSurveyCompleted</w:t>
-      </w:r>
-      <w:bookmarkEnd w:id="18"/>
-      <w:r>
-        <w:t xml:space="preserve"> </w:t>
-      </w:r>
+      </w:pPr>
+      <w:bookmarkStart w:id="26" w:name="_Toc453138369"/>
+      <w:ins w:id="27" w:author="Huang, Lili" w:date="2016-06-08T08:17:00Z">
+        <w:r>
+          <w:rPr>
+            <w:color w:val="000000"/>
+          </w:rPr>
+          <w:t>IsSurveyInactive</w:t>
+        </w:r>
+      </w:ins>
+      <w:bookmarkEnd w:id="26"/>
     </w:p>
     <w:p>
       <w:pPr>
@@ -5901,10 +6091,20 @@
         <w:autoSpaceDN w:val="0"/>
         <w:adjustRightInd w:val="0"/>
         <w:ind w:left="1224"/>
-      </w:pPr>
-      <w:r>
-        <w:t>Check if the survey has been completed</w:t>
-      </w:r>
+        <w:rPr>
+          <w:ins w:id="28" w:author="Huang, Lili" w:date="2016-06-08T08:16:00Z"/>
+        </w:rPr>
+      </w:pPr>
+      <w:ins w:id="29" w:author="Huang, Lili" w:date="2016-06-08T08:16:00Z">
+        <w:r>
+          <w:t xml:space="preserve">Check if the survey has been </w:t>
+        </w:r>
+      </w:ins>
+      <w:ins w:id="30" w:author="Huang, Lili" w:date="2016-06-08T08:17:00Z">
+        <w:r>
+          <w:t>inactivated.</w:t>
+        </w:r>
+      </w:ins>
     </w:p>
     <w:p>
       <w:pPr>
@@ -5926,11 +6126,19 @@
         <w:adjustRightInd w:val="0"/>
         <w:outlineLvl w:val="1"/>
       </w:pPr>
-      <w:bookmarkStart w:id="19" w:name="_Toc431554331"/>
-      <w:r>
-        <w:t>ShowHotTopic</w:t>
-      </w:r>
-      <w:bookmarkEnd w:id="19"/>
+      <w:bookmarkStart w:id="31" w:name="_Toc453138370"/>
+      <w:r>
+        <w:rPr>
+          <w:color w:val="000000"/>
+          <w:highlight w:val="white"/>
+        </w:rPr>
+        <w:lastRenderedPageBreak/>
+        <w:t>IsSurveyCompleted</w:t>
+      </w:r>
+      <w:bookmarkEnd w:id="31"/>
+      <w:r>
+        <w:t xml:space="preserve"> </w:t>
+      </w:r>
     </w:p>
     <w:p>
       <w:pPr>
@@ -5940,8 +6148,7 @@
         <w:ind w:left="1224"/>
       </w:pPr>
       <w:r>
-        <w:lastRenderedPageBreak/>
-        <w:t>Checks whether to show Hot Topic question or not</w:t>
+        <w:t>Check if the survey has been completed</w:t>
       </w:r>
     </w:p>
     <w:p>
@@ -5964,14 +6171,11 @@
         <w:adjustRightInd w:val="0"/>
         <w:outlineLvl w:val="1"/>
       </w:pPr>
-      <w:bookmarkStart w:id="20" w:name="_Toc431554332"/>
-      <w:r>
-        <w:t>GetSurvey</w:t>
-      </w:r>
-      <w:bookmarkEnd w:id="20"/>
-      <w:r>
-        <w:t xml:space="preserve"> </w:t>
-      </w:r>
+      <w:bookmarkStart w:id="32" w:name="_Toc453138371"/>
+      <w:r>
+        <w:t>ShowHotTopic</w:t>
+      </w:r>
+      <w:bookmarkEnd w:id="32"/>
     </w:p>
     <w:p>
       <w:pPr>
@@ -5981,7 +6185,7 @@
         <w:ind w:left="1224"/>
       </w:pPr>
       <w:r>
-        <w:t>Get the survey by calling GetSurvey method in business layer</w:t>
+        <w:t>Checks whether to show Hot Topic question or not</w:t>
       </w:r>
     </w:p>
     <w:p>
@@ -6004,11 +6208,14 @@
         <w:adjustRightInd w:val="0"/>
         <w:outlineLvl w:val="1"/>
       </w:pPr>
-      <w:bookmarkStart w:id="21" w:name="_Toc431554333"/>
-      <w:r>
-        <w:t>SaveSurvey</w:t>
-      </w:r>
-      <w:bookmarkEnd w:id="21"/>
+      <w:bookmarkStart w:id="33" w:name="_Toc453138372"/>
+      <w:r>
+        <w:t>GetSurvey</w:t>
+      </w:r>
+      <w:bookmarkEnd w:id="33"/>
+      <w:r>
+        <w:t xml:space="preserve"> </w:t>
+      </w:r>
     </w:p>
     <w:p>
       <w:pPr>
@@ -6018,7 +6225,7 @@
         <w:ind w:left="1224"/>
       </w:pPr>
       <w:r>
-        <w:t>Save the survey to database</w:t>
+        <w:t>Get the survey by calling GetSurvey method in business layer</w:t>
       </w:r>
     </w:p>
     <w:p>
@@ -6041,11 +6248,48 @@
         <w:adjustRightInd w:val="0"/>
         <w:outlineLvl w:val="1"/>
       </w:pPr>
-      <w:bookmarkStart w:id="22" w:name="_Toc431554334"/>
+      <w:bookmarkStart w:id="34" w:name="_Toc453138373"/>
+      <w:r>
+        <w:t>SaveSurvey</w:t>
+      </w:r>
+      <w:bookmarkEnd w:id="34"/>
+    </w:p>
+    <w:p>
+      <w:pPr>
+        <w:autoSpaceDE w:val="0"/>
+        <w:autoSpaceDN w:val="0"/>
+        <w:adjustRightInd w:val="0"/>
+        <w:ind w:left="1224"/>
+      </w:pPr>
+      <w:r>
+        <w:t>Save the survey to database</w:t>
+      </w:r>
+    </w:p>
+    <w:p>
+      <w:pPr>
+        <w:autoSpaceDE w:val="0"/>
+        <w:autoSpaceDN w:val="0"/>
+        <w:adjustRightInd w:val="0"/>
+        <w:ind w:left="1224"/>
+        <w:outlineLvl w:val="1"/>
+      </w:pPr>
+    </w:p>
+    <w:p>
+      <w:pPr>
+        <w:numPr>
+          <w:ilvl w:val="2"/>
+          <w:numId w:val="1"/>
+        </w:numPr>
+        <w:autoSpaceDE w:val="0"/>
+        <w:autoSpaceDN w:val="0"/>
+        <w:adjustRightInd w:val="0"/>
+        <w:outlineLvl w:val="1"/>
+      </w:pPr>
+      <w:bookmarkStart w:id="35" w:name="_Toc453138374"/>
       <w:r>
         <w:t>GetQuestion</w:t>
       </w:r>
-      <w:bookmarkEnd w:id="22"/>
+      <w:bookmarkEnd w:id="35"/>
     </w:p>
     <w:p>
       <w:pPr>
@@ -6081,7 +6325,7 @@
         <w:adjustRightInd w:val="0"/>
         <w:outlineLvl w:val="1"/>
       </w:pPr>
-      <w:bookmarkStart w:id="23" w:name="_Toc431554335"/>
+      <w:bookmarkStart w:id="36" w:name="_Toc453138375"/>
       <w:r>
         <w:t>MySurvey</w:t>
       </w:r>
@@ -6091,7 +6335,7 @@
       <w:r>
         <w:t>Handler.vb</w:t>
       </w:r>
-      <w:bookmarkEnd w:id="23"/>
+      <w:bookmarkEnd w:id="36"/>
     </w:p>
     <w:p>
       <w:pPr>
@@ -6104,11 +6348,11 @@
         <w:adjustRightInd w:val="0"/>
         <w:outlineLvl w:val="1"/>
       </w:pPr>
-      <w:bookmarkStart w:id="24" w:name="_Toc431554336"/>
+      <w:bookmarkStart w:id="37" w:name="_Toc453138376"/>
       <w:r>
         <w:t>GetLogReasons</w:t>
       </w:r>
-      <w:bookmarkEnd w:id="24"/>
+      <w:bookmarkEnd w:id="37"/>
     </w:p>
     <w:p>
       <w:pPr>
@@ -6185,11 +6429,11 @@
         <w:adjustRightInd w:val="0"/>
         <w:outlineLvl w:val="1"/>
       </w:pPr>
-      <w:bookmarkStart w:id="25" w:name="_Toc431554337"/>
+      <w:bookmarkStart w:id="38" w:name="_Toc453138377"/>
       <w:r>
         <w:t>GetLogDetail</w:t>
       </w:r>
-      <w:bookmarkEnd w:id="25"/>
+      <w:bookmarkEnd w:id="38"/>
     </w:p>
     <w:p>
       <w:pPr>
@@ -6228,7 +6472,7 @@
         <w:adjustRightInd w:val="0"/>
         <w:outlineLvl w:val="1"/>
       </w:pPr>
-      <w:bookmarkStart w:id="26" w:name="_Toc431554338"/>
+      <w:bookmarkStart w:id="39" w:name="_Toc453138378"/>
       <w:r>
         <w:t>Data</w:t>
       </w:r>
@@ -6238,7 +6482,7 @@
       <w:r>
         <w:t xml:space="preserve"> Layer</w:t>
       </w:r>
-      <w:bookmarkEnd w:id="26"/>
+      <w:bookmarkEnd w:id="39"/>
     </w:p>
     <w:p>
       <w:pPr>
@@ -6254,7 +6498,7 @@
         <w:adjustRightInd w:val="0"/>
         <w:outlineLvl w:val="1"/>
       </w:pPr>
-      <w:bookmarkStart w:id="27" w:name="_Toc431554339"/>
+      <w:bookmarkStart w:id="40" w:name="_Toc453138379"/>
       <w:r>
         <w:t>MySurvey</w:t>
       </w:r>
@@ -6264,7 +6508,7 @@
       <w:r>
         <w:t>.vb</w:t>
       </w:r>
-      <w:bookmarkEnd w:id="27"/>
+      <w:bookmarkEnd w:id="40"/>
     </w:p>
     <w:p>
       <w:pPr>
@@ -6277,11 +6521,11 @@
         <w:adjustRightInd w:val="0"/>
         <w:outlineLvl w:val="1"/>
       </w:pPr>
-      <w:bookmarkStart w:id="28" w:name="_Toc431554340"/>
+      <w:bookmarkStart w:id="41" w:name="_Toc453138380"/>
       <w:r>
         <w:t>GetSurvey</w:t>
       </w:r>
-      <w:bookmarkEnd w:id="28"/>
+      <w:bookmarkEnd w:id="41"/>
       <w:r>
         <w:t xml:space="preserve"> </w:t>
       </w:r>
@@ -6370,11 +6614,11 @@
         <w:adjustRightInd w:val="0"/>
         <w:outlineLvl w:val="1"/>
       </w:pPr>
-      <w:bookmarkStart w:id="29" w:name="_Toc431554341"/>
+      <w:bookmarkStart w:id="42" w:name="_Toc453138381"/>
       <w:r>
         <w:t>GetSurveyInfo</w:t>
       </w:r>
-      <w:bookmarkEnd w:id="29"/>
+      <w:bookmarkEnd w:id="42"/>
     </w:p>
     <w:p>
       <w:pPr>
@@ -6413,11 +6657,11 @@
         <w:adjustRightInd w:val="0"/>
         <w:outlineLvl w:val="1"/>
       </w:pPr>
-      <w:bookmarkStart w:id="30" w:name="_Toc431554342"/>
+      <w:bookmarkStart w:id="43" w:name="_Toc453138382"/>
       <w:r>
         <w:t>GetSurveyQuestions</w:t>
       </w:r>
-      <w:bookmarkEnd w:id="30"/>
+      <w:bookmarkEnd w:id="43"/>
     </w:p>
     <w:p>
       <w:pPr>
@@ -6453,11 +6697,11 @@
         <w:adjustRightInd w:val="0"/>
         <w:outlineLvl w:val="1"/>
       </w:pPr>
-      <w:bookmarkStart w:id="31" w:name="_Toc431554343"/>
+      <w:bookmarkStart w:id="44" w:name="_Toc453138383"/>
       <w:r>
         <w:t>GetSingleChoices</w:t>
       </w:r>
-      <w:bookmarkEnd w:id="31"/>
+      <w:bookmarkEnd w:id="44"/>
     </w:p>
     <w:p>
       <w:pPr>
@@ -6502,11 +6746,11 @@
         <w:adjustRightInd w:val="0"/>
         <w:outlineLvl w:val="1"/>
       </w:pPr>
-      <w:bookmarkStart w:id="32" w:name="_Toc431554344"/>
+      <w:bookmarkStart w:id="45" w:name="_Toc453138384"/>
       <w:r>
         <w:t>SaveSurvey</w:t>
       </w:r>
-      <w:bookmarkEnd w:id="32"/>
+      <w:bookmarkEnd w:id="45"/>
     </w:p>
     <w:p>
       <w:pPr>
@@ -6545,11 +6789,11 @@
         <w:adjustRightInd w:val="0"/>
         <w:outlineLvl w:val="1"/>
       </w:pPr>
-      <w:bookmarkStart w:id="33" w:name="_Toc431554345"/>
+      <w:bookmarkStart w:id="46" w:name="_Toc453138385"/>
       <w:r>
         <w:t>MySurveyLogDetailDBAccess.vb</w:t>
       </w:r>
-      <w:bookmarkEnd w:id="33"/>
+      <w:bookmarkEnd w:id="46"/>
     </w:p>
     <w:p>
       <w:pPr>
@@ -6562,11 +6806,11 @@
         <w:adjustRightInd w:val="0"/>
         <w:outlineLvl w:val="1"/>
       </w:pPr>
-      <w:bookmarkStart w:id="34" w:name="_Toc431554346"/>
+      <w:bookmarkStart w:id="47" w:name="_Toc453138386"/>
       <w:r>
         <w:t>GetLogReasons</w:t>
       </w:r>
-      <w:bookmarkEnd w:id="34"/>
+      <w:bookmarkEnd w:id="47"/>
     </w:p>
     <w:p>
       <w:pPr>
@@ -6602,11 +6846,11 @@
         <w:adjustRightInd w:val="0"/>
         <w:outlineLvl w:val="1"/>
       </w:pPr>
-      <w:bookmarkStart w:id="35" w:name="_Toc431554347"/>
+      <w:bookmarkStart w:id="48" w:name="_Toc453138387"/>
       <w:r>
         <w:t>GetLogDetail</w:t>
       </w:r>
-      <w:bookmarkEnd w:id="35"/>
+      <w:bookmarkEnd w:id="48"/>
     </w:p>
     <w:p>
       <w:pPr>
@@ -6619,6 +6863,7 @@
         <w:ind w:left="1224"/>
       </w:pPr>
       <w:r>
+        <w:lastRenderedPageBreak/>
         <w:t xml:space="preserve">Get details of the </w:t>
       </w:r>
       <w:r>
@@ -6651,11 +6896,11 @@
         <w:adjustRightInd w:val="0"/>
         <w:outlineLvl w:val="1"/>
       </w:pPr>
-      <w:bookmarkStart w:id="36" w:name="_Toc431554348"/>
+      <w:bookmarkStart w:id="49" w:name="_Toc453138388"/>
       <w:r>
         <w:t>Stored Procedures</w:t>
       </w:r>
-      <w:bookmarkEnd w:id="36"/>
+      <w:bookmarkEnd w:id="49"/>
     </w:p>
     <w:p>
       <w:pPr>
@@ -6682,24 +6927,23 @@
         <w:adjustRightInd w:val="0"/>
         <w:outlineLvl w:val="1"/>
       </w:pPr>
-      <w:bookmarkStart w:id="37" w:name="_Toc431554349"/>
-      <w:r>
-        <w:lastRenderedPageBreak/>
+      <w:bookmarkStart w:id="50" w:name="_Toc453138389"/>
+      <w:r>
         <w:t>Sp_Select_SurveyDetails_By_SurveyID</w:t>
       </w:r>
-      <w:bookmarkEnd w:id="37"/>
+      <w:bookmarkEnd w:id="50"/>
     </w:p>
     <w:p>
       <w:r>
         <w:t xml:space="preserve"> </w:t>
       </w:r>
-      <w:bookmarkStart w:id="38" w:name="_Toc137265845"/>
-      <w:bookmarkStart w:id="39" w:name="_Toc137962230"/>
+      <w:bookmarkStart w:id="51" w:name="_Toc137265845"/>
+      <w:bookmarkStart w:id="52" w:name="_Toc137962230"/>
       <w:r>
         <w:t>/*****************************************************************</w:t>
       </w:r>
-      <w:bookmarkEnd w:id="38"/>
-      <w:bookmarkEnd w:id="39"/>
+      <w:bookmarkEnd w:id="51"/>
+      <w:bookmarkEnd w:id="52"/>
       <w:r>
         <w:t xml:space="preserve"> </w:t>
       </w:r>
@@ -6722,13 +6966,13 @@
     </w:p>
     <w:p/>
     <w:p>
-      <w:bookmarkStart w:id="40" w:name="_Toc137265850"/>
-      <w:bookmarkStart w:id="41" w:name="_Toc137962235"/>
+      <w:bookmarkStart w:id="53" w:name="_Toc137265850"/>
+      <w:bookmarkStart w:id="54" w:name="_Toc137962235"/>
       <w:r>
         <w:t>Tables:</w:t>
       </w:r>
-      <w:bookmarkEnd w:id="40"/>
-      <w:bookmarkEnd w:id="41"/>
+      <w:bookmarkEnd w:id="53"/>
+      <w:bookmarkEnd w:id="54"/>
     </w:p>
     <w:p>
       <w:r>
@@ -6748,13 +6992,13 @@
     </w:p>
     <w:p/>
     <w:p>
-      <w:bookmarkStart w:id="42" w:name="_Toc137265854"/>
-      <w:bookmarkStart w:id="43" w:name="_Toc137962239"/>
+      <w:bookmarkStart w:id="55" w:name="_Toc137265854"/>
+      <w:bookmarkStart w:id="56" w:name="_Toc137962239"/>
       <w:r>
         <w:t>Input Parameters:</w:t>
       </w:r>
-      <w:bookmarkEnd w:id="42"/>
-      <w:bookmarkEnd w:id="43"/>
+      <w:bookmarkEnd w:id="55"/>
+      <w:bookmarkEnd w:id="56"/>
       <w:r>
         <w:tab/>
       </w:r>
@@ -6769,26 +7013,26 @@
     </w:p>
     <w:p/>
     <w:p>
-      <w:bookmarkStart w:id="44" w:name="_Toc137265858"/>
-      <w:bookmarkStart w:id="45" w:name="_Toc137962243"/>
+      <w:bookmarkStart w:id="57" w:name="_Toc137265858"/>
+      <w:bookmarkStart w:id="58" w:name="_Toc137962243"/>
       <w:r>
         <w:t>Resultset:</w:t>
       </w:r>
-      <w:bookmarkEnd w:id="44"/>
-      <w:bookmarkEnd w:id="45"/>
+      <w:bookmarkEnd w:id="57"/>
+      <w:bookmarkEnd w:id="58"/>
     </w:p>
     <w:p>
       <w:r>
         <w:tab/>
       </w:r>
-      <w:bookmarkStart w:id="46" w:name="_Toc137962244"/>
+      <w:bookmarkStart w:id="59" w:name="_Toc137962244"/>
       <w:r>
         <w:t>Survey_Response_Header</w:t>
       </w:r>
       <w:r>
         <w:t>.</w:t>
       </w:r>
-      <w:bookmarkEnd w:id="46"/>
+      <w:bookmarkEnd w:id="59"/>
       <w:r>
         <w:t>EmployeeID</w:t>
       </w:r>
@@ -6813,13 +7057,13 @@
       <w:r>
         <w:t xml:space="preserve"> </w:t>
       </w:r>
-      <w:bookmarkStart w:id="47" w:name="_Toc137265865"/>
-      <w:bookmarkStart w:id="48" w:name="_Toc137962251"/>
+      <w:bookmarkStart w:id="60" w:name="_Toc137265865"/>
+      <w:bookmarkStart w:id="61" w:name="_Toc137962251"/>
       <w:r>
         <w:t>*****************************************************************/</w:t>
       </w:r>
-      <w:bookmarkEnd w:id="47"/>
-      <w:bookmarkEnd w:id="48"/>
+      <w:bookmarkEnd w:id="60"/>
+      <w:bookmarkEnd w:id="61"/>
     </w:p>
     <w:p/>
     <w:p>
@@ -6836,11 +7080,11 @@
         <w:adjustRightInd w:val="0"/>
         <w:outlineLvl w:val="1"/>
       </w:pPr>
-      <w:bookmarkStart w:id="49" w:name="_Toc431554350"/>
+      <w:bookmarkStart w:id="62" w:name="_Toc453138390"/>
       <w:r>
         <w:t>sp_Select_Questions_For_Survey</w:t>
       </w:r>
-      <w:bookmarkEnd w:id="49"/>
+      <w:bookmarkEnd w:id="62"/>
     </w:p>
     <w:p>
       <w:pPr>
@@ -6854,28 +7098,28 @@
       </w:pPr>
     </w:p>
     <w:p>
-      <w:bookmarkStart w:id="50" w:name="_Toc137962253"/>
+      <w:bookmarkStart w:id="63" w:name="_Toc137962253"/>
       <w:r>
         <w:t>/*****************************************************************</w:t>
       </w:r>
-      <w:bookmarkEnd w:id="50"/>
+      <w:bookmarkEnd w:id="63"/>
       <w:r>
         <w:t xml:space="preserve"> </w:t>
       </w:r>
     </w:p>
     <w:p/>
     <w:p>
-      <w:bookmarkStart w:id="51" w:name="_Toc137962256"/>
+      <w:bookmarkStart w:id="64" w:name="_Toc137962256"/>
       <w:r>
         <w:t>Description:</w:t>
       </w:r>
-      <w:bookmarkEnd w:id="51"/>
+      <w:bookmarkEnd w:id="64"/>
     </w:p>
     <w:p>
       <w:pPr>
         <w:ind w:firstLine="432"/>
       </w:pPr>
-      <w:bookmarkStart w:id="52" w:name="_Toc137962257"/>
+      <w:bookmarkStart w:id="65" w:name="_Toc137962257"/>
       <w:r>
         <w:t>Returns all the questions</w:t>
       </w:r>
@@ -6898,14 +7142,14 @@
         <w:t>.</w:t>
       </w:r>
     </w:p>
-    <w:bookmarkEnd w:id="52"/>
+    <w:bookmarkEnd w:id="65"/>
     <w:p/>
     <w:p>
-      <w:bookmarkStart w:id="53" w:name="_Toc137962262"/>
+      <w:bookmarkStart w:id="66" w:name="_Toc137962262"/>
       <w:r>
         <w:t>Tables:</w:t>
       </w:r>
-      <w:bookmarkEnd w:id="53"/>
+      <w:bookmarkEnd w:id="66"/>
     </w:p>
     <w:p>
       <w:r>
@@ -6923,30 +7167,30 @@
     </w:p>
     <w:p/>
     <w:p>
-      <w:bookmarkStart w:id="54" w:name="_Toc137962266"/>
+      <w:bookmarkStart w:id="67" w:name="_Toc137962266"/>
       <w:r>
         <w:t>Input Parameters:</w:t>
       </w:r>
-      <w:bookmarkEnd w:id="54"/>
+      <w:bookmarkEnd w:id="67"/>
     </w:p>
     <w:p>
       <w:pPr>
         <w:ind w:firstLine="432"/>
       </w:pPr>
-      <w:bookmarkStart w:id="55" w:name="_Toc137962267"/>
+      <w:bookmarkStart w:id="68" w:name="_Toc137962267"/>
       <w:r>
         <w:t>surveyID</w:t>
       </w:r>
     </w:p>
     <w:p>
-      <w:bookmarkStart w:id="56" w:name="_Toc137962271"/>
-      <w:bookmarkEnd w:id="55"/>
+      <w:bookmarkStart w:id="69" w:name="_Toc137962271"/>
+      <w:bookmarkEnd w:id="68"/>
     </w:p>
     <w:p>
       <w:r>
         <w:t>Resultset:</w:t>
       </w:r>
-      <w:bookmarkEnd w:id="56"/>
+      <w:bookmarkEnd w:id="69"/>
     </w:p>
     <w:p>
       <w:r>
@@ -6973,13 +7217,13 @@
       </w:r>
     </w:p>
     <w:p>
-      <w:bookmarkStart w:id="57" w:name="_Toc137962298"/>
+      <w:bookmarkStart w:id="70" w:name="_Toc137962298"/>
     </w:p>
     <w:p>
       <w:r>
         <w:t>*****************************************************************/</w:t>
       </w:r>
-      <w:bookmarkEnd w:id="57"/>
+      <w:bookmarkEnd w:id="70"/>
     </w:p>
     <w:p>
       <w:pPr>
@@ -7007,14 +7251,14 @@
         <w:adjustRightInd w:val="0"/>
         <w:outlineLvl w:val="1"/>
       </w:pPr>
-      <w:bookmarkStart w:id="58" w:name="_Toc431554351"/>
+      <w:bookmarkStart w:id="71" w:name="_Toc453138391"/>
       <w:r>
         <w:t>sp_Select_Responses_</w:t>
       </w:r>
       <w:r>
         <w:t>By_Question</w:t>
       </w:r>
-      <w:bookmarkEnd w:id="58"/>
+      <w:bookmarkEnd w:id="71"/>
     </w:p>
     <w:p>
       <w:pPr>
@@ -7026,13 +7270,13 @@
         <w:adjustRightInd w:val="0"/>
         <w:outlineLvl w:val="1"/>
       </w:pPr>
-      <w:bookmarkStart w:id="59" w:name="_Toc137962300"/>
+      <w:bookmarkStart w:id="72" w:name="_Toc137962300"/>
     </w:p>
     <w:p>
       <w:r>
         <w:t>/*****************************************************************</w:t>
       </w:r>
-      <w:bookmarkEnd w:id="59"/>
+      <w:bookmarkEnd w:id="72"/>
       <w:r>
         <w:t xml:space="preserve"> </w:t>
       </w:r>
@@ -7042,24 +7286,24 @@
       <w:pPr>
         <w:ind w:left="432"/>
       </w:pPr>
-      <w:bookmarkStart w:id="60" w:name="_Toc137962303"/>
+      <w:bookmarkStart w:id="73" w:name="_Toc137962303"/>
       <w:r>
         <w:t>Description:</w:t>
       </w:r>
-      <w:bookmarkEnd w:id="60"/>
+      <w:bookmarkEnd w:id="73"/>
     </w:p>
     <w:p>
       <w:pPr>
         <w:ind w:left="432" w:firstLine="432"/>
       </w:pPr>
-      <w:bookmarkStart w:id="61" w:name="_Toc137962304"/>
+      <w:bookmarkStart w:id="74" w:name="_Toc137962304"/>
       <w:r>
         <w:t>Ret</w:t>
       </w:r>
       <w:r>
         <w:t xml:space="preserve">urns </w:t>
       </w:r>
-      <w:bookmarkEnd w:id="61"/>
+      <w:bookmarkEnd w:id="74"/>
       <w:r>
         <w:t xml:space="preserve">all </w:t>
       </w:r>
@@ -7137,7 +7381,6 @@
         <w:ind w:left="432"/>
       </w:pPr>
       <w:r>
-        <w:lastRenderedPageBreak/>
         <w:t>Resultset:</w:t>
       </w:r>
     </w:p>
@@ -7173,11 +7416,11 @@
       <w:r>
         <w:t xml:space="preserve"> </w:t>
       </w:r>
-      <w:bookmarkStart w:id="62" w:name="_Toc137962336"/>
+      <w:bookmarkStart w:id="75" w:name="_Toc137962336"/>
       <w:r>
         <w:t>*****************************************************************/</w:t>
       </w:r>
-      <w:bookmarkEnd w:id="62"/>
+      <w:bookmarkEnd w:id="75"/>
     </w:p>
     <w:p>
       <w:pPr>
@@ -7204,11 +7447,11 @@
         <w:adjustRightInd w:val="0"/>
         <w:outlineLvl w:val="1"/>
       </w:pPr>
-      <w:bookmarkStart w:id="63" w:name="_Toc431554352"/>
+      <w:bookmarkStart w:id="76" w:name="_Toc453138392"/>
       <w:r>
         <w:t>sp_Update_Survey_Response</w:t>
       </w:r>
-      <w:bookmarkEnd w:id="63"/>
+      <w:bookmarkEnd w:id="76"/>
     </w:p>
     <w:p>
       <w:pPr>
@@ -7374,14 +7617,14 @@
         <w:adjustRightInd w:val="0"/>
         <w:outlineLvl w:val="1"/>
       </w:pPr>
-      <w:bookmarkStart w:id="64" w:name="_Toc431554353"/>
+      <w:bookmarkStart w:id="77" w:name="_Toc453138393"/>
       <w:r>
         <w:t>P</w:t>
       </w:r>
       <w:r>
         <w:t>age details</w:t>
       </w:r>
-      <w:bookmarkEnd w:id="64"/>
+      <w:bookmarkEnd w:id="77"/>
     </w:p>
     <w:p>
       <w:pPr>
@@ -7405,8 +7648,8 @@
         <w:adjustRightInd w:val="0"/>
         <w:outlineLvl w:val="1"/>
       </w:pPr>
-      <w:bookmarkStart w:id="65" w:name="_Toc77058115"/>
-      <w:bookmarkStart w:id="66" w:name="_Toc431554354"/>
+      <w:bookmarkStart w:id="78" w:name="_Toc77058115"/>
+      <w:bookmarkStart w:id="79" w:name="_Toc453138394"/>
       <w:r>
         <w:t>Survey</w:t>
       </w:r>
@@ -7419,7 +7662,7 @@
       <w:r>
         <w:t>)</w:t>
       </w:r>
-      <w:bookmarkEnd w:id="66"/>
+      <w:bookmarkEnd w:id="79"/>
     </w:p>
     <w:p>
       <w:pPr>
@@ -7441,11 +7684,11 @@
         <w:adjustRightInd w:val="0"/>
         <w:outlineLvl w:val="1"/>
       </w:pPr>
-      <w:bookmarkStart w:id="67" w:name="_Toc431554355"/>
+      <w:bookmarkStart w:id="80" w:name="_Toc453138395"/>
       <w:r>
         <w:t>ASPX pages comprising Web Page</w:t>
       </w:r>
-      <w:bookmarkEnd w:id="67"/>
+      <w:bookmarkEnd w:id="80"/>
     </w:p>
     <w:p>
       <w:pPr>
@@ -7476,12 +7719,12 @@
         <w:adjustRightInd w:val="0"/>
         <w:outlineLvl w:val="1"/>
       </w:pPr>
-      <w:bookmarkStart w:id="68" w:name="_Toc431554356"/>
-      <w:bookmarkEnd w:id="65"/>
+      <w:bookmarkStart w:id="81" w:name="_Toc453138396"/>
+      <w:bookmarkEnd w:id="78"/>
       <w:r>
         <w:t>Master Page</w:t>
       </w:r>
-      <w:bookmarkEnd w:id="68"/>
+      <w:bookmarkEnd w:id="81"/>
     </w:p>
     <w:p>
       <w:pPr>
@@ -7512,11 +7755,11 @@
         <w:adjustRightInd w:val="0"/>
         <w:outlineLvl w:val="1"/>
       </w:pPr>
-      <w:bookmarkStart w:id="69" w:name="_Toc431554357"/>
+      <w:bookmarkStart w:id="82" w:name="_Toc453138397"/>
       <w:r>
         <w:t>Screen Shot</w:t>
       </w:r>
-      <w:bookmarkEnd w:id="69"/>
+      <w:bookmarkEnd w:id="82"/>
     </w:p>
     <w:p>
       <w:pPr>
@@ -7533,66 +7776,9 @@
     <w:p>
       <w:pPr>
         <w:rPr>
-          <w:ins w:id="70" w:author="Huang, Lili" w:date="2016-03-22T11:04:00Z"/>
           <w:noProof/>
         </w:rPr>
       </w:pPr>
-      <w:del w:id="71" w:author="Huang, Lili" w:date="2016-03-22T11:04:00Z">
-        <w:r>
-          <w:rPr>
-            <w:noProof/>
-          </w:rPr>
-          <w:lastRenderedPageBreak/>
-          <w:drawing>
-            <wp:inline distT="0" distB="0" distL="0" distR="0">
-              <wp:extent cx="5953125" cy="4762500"/>
-              <wp:effectExtent l="0" t="0" r="9525" b="0"/>
-              <wp:docPr id="2" name="Picture 1"/>
-              <wp:cNvGraphicFramePr>
-                <a:graphicFrameLocks xmlns:a="http://schemas.openxmlformats.org/drawingml/2006/main" noChangeAspect="1"/>
-              </wp:cNvGraphicFramePr>
-              <a:graphic xmlns:a="http://schemas.openxmlformats.org/drawingml/2006/main">
-                <a:graphicData uri="http://schemas.openxmlformats.org/drawingml/2006/picture">
-                  <pic:pic xmlns:pic="http://schemas.openxmlformats.org/drawingml/2006/picture">
-                    <pic:nvPicPr>
-                      <pic:cNvPr id="0" name="Picture 1"/>
-                      <pic:cNvPicPr>
-                        <a:picLocks noChangeAspect="1" noChangeArrowheads="1"/>
-                      </pic:cNvPicPr>
-                    </pic:nvPicPr>
-                    <pic:blipFill>
-                      <a:blip r:embed="rId10">
-                        <a:extLst>
-                          <a:ext uri="{28A0092B-C50C-407E-A947-70E740481C1C}">
-                            <a14:useLocalDpi xmlns:a14="http://schemas.microsoft.com/office/drawing/2010/main" val="0"/>
-                          </a:ext>
-                        </a:extLst>
-                      </a:blip>
-                      <a:srcRect/>
-                      <a:stretch>
-                        <a:fillRect/>
-                      </a:stretch>
-                    </pic:blipFill>
-                    <pic:spPr bwMode="auto">
-                      <a:xfrm>
-                        <a:off x="0" y="0"/>
-                        <a:ext cx="5953125" cy="4762500"/>
-                      </a:xfrm>
-                      <a:prstGeom prst="rect">
-                        <a:avLst/>
-                      </a:prstGeom>
-                      <a:noFill/>
-                      <a:ln>
-                        <a:noFill/>
-                      </a:ln>
-                    </pic:spPr>
-                  </pic:pic>
-                </a:graphicData>
-              </a:graphic>
-            </wp:inline>
-          </w:drawing>
-        </w:r>
-      </w:del>
     </w:p>
     <w:p>
       <w:pPr>
@@ -7600,71 +7786,69 @@
           <w:noProof/>
         </w:rPr>
       </w:pPr>
-      <w:ins w:id="72" w:author="Huang, Lili" w:date="2016-03-22T11:04:00Z">
-        <w:r>
-          <w:rPr>
-            <w:noProof/>
-          </w:rPr>
-          <w:lastRenderedPageBreak/>
-          <w:drawing>
-            <wp:inline distT="0" distB="0" distL="0" distR="0">
-              <wp:extent cx="5953125" cy="4762500"/>
-              <wp:effectExtent l="0" t="0" r="9525" b="0"/>
-              <wp:docPr id="3" name="Picture 1"/>
-              <wp:cNvGraphicFramePr>
-                <a:graphicFrameLocks xmlns:a="http://schemas.openxmlformats.org/drawingml/2006/main" noChangeAspect="1"/>
-              </wp:cNvGraphicFramePr>
-              <a:graphic xmlns:a="http://schemas.openxmlformats.org/drawingml/2006/main">
-                <a:graphicData uri="http://schemas.openxmlformats.org/drawingml/2006/picture">
-                  <pic:pic xmlns:pic="http://schemas.openxmlformats.org/drawingml/2006/picture">
-                    <pic:nvPicPr>
-                      <pic:cNvPr id="0" name="Picture 1"/>
-                      <pic:cNvPicPr>
-                        <a:picLocks noChangeAspect="1" noChangeArrowheads="1"/>
-                      </pic:cNvPicPr>
-                    </pic:nvPicPr>
-                    <pic:blipFill>
-                      <a:blip r:embed="rId11">
-                        <a:extLst>
-                          <a:ext uri="{28A0092B-C50C-407E-A947-70E740481C1C}">
-                            <a14:useLocalDpi xmlns:a14="http://schemas.microsoft.com/office/drawing/2010/main" val="0"/>
-                          </a:ext>
-                        </a:extLst>
-                      </a:blip>
-                      <a:srcRect/>
-                      <a:stretch>
-                        <a:fillRect/>
-                      </a:stretch>
-                    </pic:blipFill>
-                    <pic:spPr bwMode="auto">
-                      <a:xfrm>
-                        <a:off x="0" y="0"/>
-                        <a:ext cx="5953125" cy="4762500"/>
-                      </a:xfrm>
-                      <a:prstGeom prst="rect">
-                        <a:avLst/>
-                      </a:prstGeom>
-                      <a:noFill/>
-                      <a:ln>
-                        <a:noFill/>
-                      </a:ln>
-                    </pic:spPr>
-                  </pic:pic>
-                </a:graphicData>
-              </a:graphic>
-            </wp:inline>
-          </w:drawing>
-        </w:r>
-      </w:ins>
-    </w:p>
-    <w:p>
       <w:r>
         <w:rPr>
           <w:noProof/>
         </w:rPr>
         <w:lastRenderedPageBreak/>
         <w:drawing>
-          <wp:inline distT="0" distB="0" distL="0" distR="0">
+          <wp:inline distT="0" distB="0" distL="0" distR="0" wp14:anchorId="7C886D88" wp14:editId="18DEE87B">
+            <wp:extent cx="5953125" cy="4762500"/>
+            <wp:effectExtent l="0" t="0" r="9525" b="0"/>
+            <wp:docPr id="3" name="Picture 1"/>
+            <wp:cNvGraphicFramePr>
+              <a:graphicFrameLocks xmlns:a="http://schemas.openxmlformats.org/drawingml/2006/main" noChangeAspect="1"/>
+            </wp:cNvGraphicFramePr>
+            <a:graphic xmlns:a="http://schemas.openxmlformats.org/drawingml/2006/main">
+              <a:graphicData uri="http://schemas.openxmlformats.org/drawingml/2006/picture">
+                <pic:pic xmlns:pic="http://schemas.openxmlformats.org/drawingml/2006/picture">
+                  <pic:nvPicPr>
+                    <pic:cNvPr id="0" name="Picture 1"/>
+                    <pic:cNvPicPr>
+                      <a:picLocks noChangeAspect="1" noChangeArrowheads="1"/>
+                    </pic:cNvPicPr>
+                  </pic:nvPicPr>
+                  <pic:blipFill>
+                    <a:blip r:embed="rId10">
+                      <a:extLst>
+                        <a:ext uri="{28A0092B-C50C-407E-A947-70E740481C1C}">
+                          <a14:useLocalDpi xmlns:a14="http://schemas.microsoft.com/office/drawing/2010/main" val="0"/>
+                        </a:ext>
+                      </a:extLst>
+                    </a:blip>
+                    <a:srcRect/>
+                    <a:stretch>
+                      <a:fillRect/>
+                    </a:stretch>
+                  </pic:blipFill>
+                  <pic:spPr bwMode="auto">
+                    <a:xfrm>
+                      <a:off x="0" y="0"/>
+                      <a:ext cx="5953125" cy="4762500"/>
+                    </a:xfrm>
+                    <a:prstGeom prst="rect">
+                      <a:avLst/>
+                    </a:prstGeom>
+                    <a:noFill/>
+                    <a:ln>
+                      <a:noFill/>
+                    </a:ln>
+                  </pic:spPr>
+                </pic:pic>
+              </a:graphicData>
+            </a:graphic>
+          </wp:inline>
+        </w:drawing>
+      </w:r>
+    </w:p>
+    <w:p>
+      <w:r>
+        <w:rPr>
+          <w:noProof/>
+        </w:rPr>
+        <w:lastRenderedPageBreak/>
+        <w:drawing>
+          <wp:inline distT="0" distB="0" distL="0" distR="0" wp14:anchorId="3A8963B7" wp14:editId="43C343B0">
             <wp:extent cx="5486400" cy="3514725"/>
             <wp:effectExtent l="0" t="0" r="0" b="9525"/>
             <wp:docPr id="4" name="Picture 4"/>
@@ -7681,7 +7865,7 @@
                     </pic:cNvPicPr>
                   </pic:nvPicPr>
                   <pic:blipFill>
-                    <a:blip r:embed="rId12">
+                    <a:blip r:embed="rId11">
                       <a:extLst>
                         <a:ext uri="{28A0092B-C50C-407E-A947-70E740481C1C}">
                           <a14:useLocalDpi xmlns:a14="http://schemas.microsoft.com/office/drawing/2010/main" val="0"/>
@@ -7719,7 +7903,7 @@
           <w:noProof/>
         </w:rPr>
         <w:drawing>
-          <wp:inline distT="0" distB="0" distL="0" distR="0">
+          <wp:inline distT="0" distB="0" distL="0" distR="0" wp14:anchorId="35089978" wp14:editId="25F464F7">
             <wp:extent cx="5476875" cy="180975"/>
             <wp:effectExtent l="0" t="0" r="9525" b="9525"/>
             <wp:docPr id="5" name="Picture 5"/>
@@ -7736,7 +7920,7 @@
                     </pic:cNvPicPr>
                   </pic:nvPicPr>
                   <pic:blipFill>
-                    <a:blip r:embed="rId13">
+                    <a:blip r:embed="rId12">
                       <a:extLst>
                         <a:ext uri="{28A0092B-C50C-407E-A947-70E740481C1C}">
                           <a14:useLocalDpi xmlns:a14="http://schemas.microsoft.com/office/drawing/2010/main" val="0"/>
@@ -7799,11 +7983,11 @@
         <w:ind w:left="720"/>
         <w:outlineLvl w:val="1"/>
       </w:pPr>
-      <w:bookmarkStart w:id="73" w:name="_Toc431554358"/>
+      <w:bookmarkStart w:id="83" w:name="_Toc453138398"/>
       <w:r>
         <w:t>Links</w:t>
       </w:r>
-      <w:bookmarkEnd w:id="73"/>
+      <w:bookmarkEnd w:id="83"/>
       <w:r>
         <w:t xml:space="preserve"> </w:t>
       </w:r>
@@ -7923,11 +8107,11 @@
         <w:adjustRightInd w:val="0"/>
         <w:outlineLvl w:val="1"/>
       </w:pPr>
-      <w:bookmarkStart w:id="74" w:name="_Toc431554359"/>
+      <w:bookmarkStart w:id="84" w:name="_Toc453138399"/>
       <w:r>
         <w:t>Web Page Invoked Events</w:t>
       </w:r>
-      <w:bookmarkEnd w:id="74"/>
+      <w:bookmarkEnd w:id="84"/>
     </w:p>
     <w:p>
       <w:pPr>
@@ -8125,7 +8309,7 @@
         <w:adjustRightInd w:val="0"/>
         <w:outlineLvl w:val="1"/>
         <w:sectPr>
-          <w:footerReference w:type="default" r:id="rId14"/>
+          <w:footerReference w:type="default" r:id="rId13"/>
           <w:pgSz w:w="12240" w:h="15840"/>
           <w:pgMar w:top="1440" w:right="1800" w:bottom="1440" w:left="1800" w:header="720" w:footer="720" w:gutter="0"/>
           <w:cols w:space="720"/>
@@ -8143,12 +8327,12 @@
         <w:adjustRightInd w:val="0"/>
         <w:outlineLvl w:val="1"/>
       </w:pPr>
-      <w:bookmarkStart w:id="75" w:name="_Toc431554360"/>
+      <w:bookmarkStart w:id="85" w:name="_Toc453138400"/>
       <w:r>
         <w:lastRenderedPageBreak/>
         <w:t>Form Fields</w:t>
       </w:r>
-      <w:bookmarkEnd w:id="75"/>
+      <w:bookmarkEnd w:id="85"/>
     </w:p>
     <w:p>
       <w:pPr>
@@ -8183,12 +8367,6 @@
         <w:gridCol w:w="1440"/>
       </w:tblGrid>
       <w:tr>
-        <w:tblPrEx>
-          <w:tblCellMar>
-            <w:top w:w="0" w:type="dxa"/>
-            <w:bottom w:w="0" w:type="dxa"/>
-          </w:tblCellMar>
-        </w:tblPrEx>
         <w:trPr>
           <w:tblHeader/>
         </w:trPr>
@@ -8338,12 +8516,6 @@
         </w:tc>
       </w:tr>
       <w:tr>
-        <w:tblPrEx>
-          <w:tblCellMar>
-            <w:top w:w="0" w:type="dxa"/>
-            <w:bottom w:w="0" w:type="dxa"/>
-          </w:tblCellMar>
-        </w:tblPrEx>
         <w:tc>
           <w:tcPr>
             <w:tcW w:w="1530" w:type="dxa"/>
@@ -8492,12 +8664,6 @@
         </w:tc>
       </w:tr>
       <w:tr>
-        <w:tblPrEx>
-          <w:tblCellMar>
-            <w:top w:w="0" w:type="dxa"/>
-            <w:bottom w:w="0" w:type="dxa"/>
-          </w:tblCellMar>
-        </w:tblPrEx>
         <w:tc>
           <w:tcPr>
             <w:tcW w:w="1530" w:type="dxa"/>
@@ -8646,12 +8812,6 @@
         </w:tc>
       </w:tr>
       <w:tr>
-        <w:tblPrEx>
-          <w:tblCellMar>
-            <w:top w:w="0" w:type="dxa"/>
-            <w:bottom w:w="0" w:type="dxa"/>
-          </w:tblCellMar>
-        </w:tblPrEx>
         <w:tc>
           <w:tcPr>
             <w:tcW w:w="1530" w:type="dxa"/>
@@ -8807,12 +8967,6 @@
         </w:tc>
       </w:tr>
       <w:tr>
-        <w:tblPrEx>
-          <w:tblCellMar>
-            <w:top w:w="0" w:type="dxa"/>
-            <w:bottom w:w="0" w:type="dxa"/>
-          </w:tblCellMar>
-        </w:tblPrEx>
         <w:tc>
           <w:tcPr>
             <w:tcW w:w="1530" w:type="dxa"/>
@@ -8959,12 +9113,6 @@
         </w:tc>
       </w:tr>
       <w:tr>
-        <w:tblPrEx>
-          <w:tblCellMar>
-            <w:top w:w="0" w:type="dxa"/>
-            <w:bottom w:w="0" w:type="dxa"/>
-          </w:tblCellMar>
-        </w:tblPrEx>
         <w:tc>
           <w:tcPr>
             <w:tcW w:w="1530" w:type="dxa"/>
@@ -9144,12 +9292,6 @@
         </w:tc>
       </w:tr>
       <w:tr>
-        <w:tblPrEx>
-          <w:tblCellMar>
-            <w:top w:w="0" w:type="dxa"/>
-            <w:bottom w:w="0" w:type="dxa"/>
-          </w:tblCellMar>
-        </w:tblPrEx>
         <w:tc>
           <w:tcPr>
             <w:tcW w:w="1530" w:type="dxa"/>
@@ -9289,12 +9431,6 @@
         </w:tc>
       </w:tr>
       <w:tr>
-        <w:tblPrEx>
-          <w:tblCellMar>
-            <w:top w:w="0" w:type="dxa"/>
-            <w:bottom w:w="0" w:type="dxa"/>
-          </w:tblCellMar>
-        </w:tblPrEx>
         <w:tc>
           <w:tcPr>
             <w:tcW w:w="1530" w:type="dxa"/>
@@ -9434,12 +9570,6 @@
         </w:tc>
       </w:tr>
       <w:tr>
-        <w:tblPrEx>
-          <w:tblCellMar>
-            <w:top w:w="0" w:type="dxa"/>
-            <w:bottom w:w="0" w:type="dxa"/>
-          </w:tblCellMar>
-        </w:tblPrEx>
         <w:tc>
           <w:tcPr>
             <w:tcW w:w="1530" w:type="dxa"/>
@@ -9579,12 +9709,6 @@
         </w:tc>
       </w:tr>
       <w:tr>
-        <w:tblPrEx>
-          <w:tblCellMar>
-            <w:top w:w="0" w:type="dxa"/>
-            <w:bottom w:w="0" w:type="dxa"/>
-          </w:tblCellMar>
-        </w:tblPrEx>
         <w:tc>
           <w:tcPr>
             <w:tcW w:w="12780" w:type="dxa"/>
@@ -9616,12 +9740,6 @@
         </w:tc>
       </w:tr>
       <w:tr>
-        <w:tblPrEx>
-          <w:tblCellMar>
-            <w:top w:w="0" w:type="dxa"/>
-            <w:bottom w:w="0" w:type="dxa"/>
-          </w:tblCellMar>
-        </w:tblPrEx>
         <w:tc>
           <w:tcPr>
             <w:tcW w:w="1530" w:type="dxa"/>
@@ -9768,12 +9886,6 @@
         </w:tc>
       </w:tr>
       <w:tr>
-        <w:tblPrEx>
-          <w:tblCellMar>
-            <w:top w:w="0" w:type="dxa"/>
-            <w:bottom w:w="0" w:type="dxa"/>
-          </w:tblCellMar>
-        </w:tblPrEx>
         <w:tc>
           <w:tcPr>
             <w:tcW w:w="1530" w:type="dxa"/>
@@ -9920,12 +10032,6 @@
         </w:tc>
       </w:tr>
       <w:tr>
-        <w:tblPrEx>
-          <w:tblCellMar>
-            <w:top w:w="0" w:type="dxa"/>
-            <w:bottom w:w="0" w:type="dxa"/>
-          </w:tblCellMar>
-        </w:tblPrEx>
         <w:tc>
           <w:tcPr>
             <w:tcW w:w="1530" w:type="dxa"/>
@@ -10072,12 +10178,6 @@
         </w:tc>
       </w:tr>
       <w:tr>
-        <w:tblPrEx>
-          <w:tblCellMar>
-            <w:top w:w="0" w:type="dxa"/>
-            <w:bottom w:w="0" w:type="dxa"/>
-          </w:tblCellMar>
-        </w:tblPrEx>
         <w:tc>
           <w:tcPr>
             <w:tcW w:w="1530" w:type="dxa"/>
@@ -10264,12 +10364,6 @@
         </w:tc>
       </w:tr>
       <w:tr>
-        <w:tblPrEx>
-          <w:tblCellMar>
-            <w:top w:w="0" w:type="dxa"/>
-            <w:bottom w:w="0" w:type="dxa"/>
-          </w:tblCellMar>
-        </w:tblPrEx>
         <w:tc>
           <w:tcPr>
             <w:tcW w:w="1530" w:type="dxa"/>
@@ -10409,12 +10503,6 @@
         </w:tc>
       </w:tr>
       <w:tr>
-        <w:tblPrEx>
-          <w:tblCellMar>
-            <w:top w:w="0" w:type="dxa"/>
-            <w:bottom w:w="0" w:type="dxa"/>
-          </w:tblCellMar>
-        </w:tblPrEx>
         <w:tc>
           <w:tcPr>
             <w:tcW w:w="1530" w:type="dxa"/>
@@ -10552,12 +10640,6 @@
         </w:tc>
       </w:tr>
       <w:tr>
-        <w:tblPrEx>
-          <w:tblCellMar>
-            <w:top w:w="0" w:type="dxa"/>
-            <w:bottom w:w="0" w:type="dxa"/>
-          </w:tblCellMar>
-        </w:tblPrEx>
         <w:tc>
           <w:tcPr>
             <w:tcW w:w="12780" w:type="dxa"/>
@@ -10588,12 +10670,6 @@
         </w:tc>
       </w:tr>
       <w:tr>
-        <w:tblPrEx>
-          <w:tblCellMar>
-            <w:top w:w="0" w:type="dxa"/>
-            <w:bottom w:w="0" w:type="dxa"/>
-          </w:tblCellMar>
-        </w:tblPrEx>
         <w:tc>
           <w:tcPr>
             <w:tcW w:w="1530" w:type="dxa"/>
@@ -10739,12 +10815,6 @@
         </w:tc>
       </w:tr>
       <w:tr>
-        <w:tblPrEx>
-          <w:tblCellMar>
-            <w:top w:w="0" w:type="dxa"/>
-            <w:bottom w:w="0" w:type="dxa"/>
-          </w:tblCellMar>
-        </w:tblPrEx>
         <w:tc>
           <w:tcPr>
             <w:tcW w:w="1530" w:type="dxa"/>
@@ -10905,12 +10975,6 @@
         </w:tc>
       </w:tr>
       <w:tr>
-        <w:tblPrEx>
-          <w:tblCellMar>
-            <w:top w:w="0" w:type="dxa"/>
-            <w:bottom w:w="0" w:type="dxa"/>
-          </w:tblCellMar>
-        </w:tblPrEx>
         <w:tc>
           <w:tcPr>
             <w:tcW w:w="1530" w:type="dxa"/>
@@ -11057,12 +11121,6 @@
         </w:tc>
       </w:tr>
       <w:tr>
-        <w:tblPrEx>
-          <w:tblCellMar>
-            <w:top w:w="0" w:type="dxa"/>
-            <w:bottom w:w="0" w:type="dxa"/>
-          </w:tblCellMar>
-        </w:tblPrEx>
         <w:tc>
           <w:tcPr>
             <w:tcW w:w="1530" w:type="dxa"/>
@@ -11249,12 +11307,6 @@
         </w:tc>
       </w:tr>
       <w:tr>
-        <w:tblPrEx>
-          <w:tblCellMar>
-            <w:top w:w="0" w:type="dxa"/>
-            <w:bottom w:w="0" w:type="dxa"/>
-          </w:tblCellMar>
-        </w:tblPrEx>
         <w:tc>
           <w:tcPr>
             <w:tcW w:w="1530" w:type="dxa"/>
@@ -11394,12 +11446,6 @@
         </w:tc>
       </w:tr>
       <w:tr>
-        <w:tblPrEx>
-          <w:tblCellMar>
-            <w:top w:w="0" w:type="dxa"/>
-            <w:bottom w:w="0" w:type="dxa"/>
-          </w:tblCellMar>
-        </w:tblPrEx>
         <w:tc>
           <w:tcPr>
             <w:tcW w:w="1530" w:type="dxa"/>
@@ -11539,12 +11585,6 @@
         </w:tc>
       </w:tr>
       <w:tr>
-        <w:tblPrEx>
-          <w:tblCellMar>
-            <w:top w:w="0" w:type="dxa"/>
-            <w:bottom w:w="0" w:type="dxa"/>
-          </w:tblCellMar>
-        </w:tblPrEx>
         <w:tc>
           <w:tcPr>
             <w:tcW w:w="12780" w:type="dxa"/>
@@ -11576,12 +11616,6 @@
         </w:tc>
       </w:tr>
       <w:tr>
-        <w:tblPrEx>
-          <w:tblCellMar>
-            <w:top w:w="0" w:type="dxa"/>
-            <w:bottom w:w="0" w:type="dxa"/>
-          </w:tblCellMar>
-        </w:tblPrEx>
         <w:tc>
           <w:tcPr>
             <w:tcW w:w="1530" w:type="dxa"/>
@@ -11750,12 +11784,6 @@
         </w:tc>
       </w:tr>
       <w:tr>
-        <w:tblPrEx>
-          <w:tblCellMar>
-            <w:top w:w="0" w:type="dxa"/>
-            <w:bottom w:w="0" w:type="dxa"/>
-          </w:tblCellMar>
-        </w:tblPrEx>
         <w:tc>
           <w:tcPr>
             <w:tcW w:w="1530" w:type="dxa"/>
@@ -11917,12 +11945,6 @@
         </w:tc>
       </w:tr>
       <w:tr>
-        <w:tblPrEx>
-          <w:tblCellMar>
-            <w:top w:w="0" w:type="dxa"/>
-            <w:bottom w:w="0" w:type="dxa"/>
-          </w:tblCellMar>
-        </w:tblPrEx>
         <w:tc>
           <w:tcPr>
             <w:tcW w:w="1530" w:type="dxa"/>
@@ -12069,12 +12091,6 @@
         </w:tc>
       </w:tr>
       <w:tr>
-        <w:tblPrEx>
-          <w:tblCellMar>
-            <w:top w:w="0" w:type="dxa"/>
-            <w:bottom w:w="0" w:type="dxa"/>
-          </w:tblCellMar>
-        </w:tblPrEx>
         <w:tc>
           <w:tcPr>
             <w:tcW w:w="1530" w:type="dxa"/>
@@ -12261,12 +12277,6 @@
         </w:tc>
       </w:tr>
       <w:tr>
-        <w:tblPrEx>
-          <w:tblCellMar>
-            <w:top w:w="0" w:type="dxa"/>
-            <w:bottom w:w="0" w:type="dxa"/>
-          </w:tblCellMar>
-        </w:tblPrEx>
         <w:tc>
           <w:tcPr>
             <w:tcW w:w="1530" w:type="dxa"/>
@@ -12404,12 +12414,6 @@
         </w:tc>
       </w:tr>
       <w:tr>
-        <w:tblPrEx>
-          <w:tblCellMar>
-            <w:top w:w="0" w:type="dxa"/>
-            <w:bottom w:w="0" w:type="dxa"/>
-          </w:tblCellMar>
-        </w:tblPrEx>
         <w:tc>
           <w:tcPr>
             <w:tcW w:w="1530" w:type="dxa"/>
@@ -12557,12 +12561,6 @@
         </w:tc>
       </w:tr>
       <w:tr>
-        <w:tblPrEx>
-          <w:tblCellMar>
-            <w:top w:w="0" w:type="dxa"/>
-            <w:bottom w:w="0" w:type="dxa"/>
-          </w:tblCellMar>
-        </w:tblPrEx>
         <w:tc>
           <w:tcPr>
             <w:tcW w:w="1530" w:type="dxa"/>
@@ -12703,12 +12701,6 @@
         </w:tc>
       </w:tr>
       <w:tr>
-        <w:tblPrEx>
-          <w:tblCellMar>
-            <w:top w:w="0" w:type="dxa"/>
-            <w:bottom w:w="0" w:type="dxa"/>
-          </w:tblCellMar>
-        </w:tblPrEx>
         <w:tc>
           <w:tcPr>
             <w:tcW w:w="1530" w:type="dxa"/>
@@ -12856,12 +12848,6 @@
         </w:tc>
       </w:tr>
       <w:tr>
-        <w:tblPrEx>
-          <w:tblCellMar>
-            <w:top w:w="0" w:type="dxa"/>
-            <w:bottom w:w="0" w:type="dxa"/>
-          </w:tblCellMar>
-        </w:tblPrEx>
         <w:tc>
           <w:tcPr>
             <w:tcW w:w="1530" w:type="dxa"/>
@@ -13009,12 +12995,6 @@
         </w:tc>
       </w:tr>
       <w:tr>
-        <w:tblPrEx>
-          <w:tblCellMar>
-            <w:top w:w="0" w:type="dxa"/>
-            <w:bottom w:w="0" w:type="dxa"/>
-          </w:tblCellMar>
-        </w:tblPrEx>
         <w:tc>
           <w:tcPr>
             <w:tcW w:w="12780" w:type="dxa"/>
@@ -13045,12 +13025,6 @@
         </w:tc>
       </w:tr>
       <w:tr>
-        <w:tblPrEx>
-          <w:tblCellMar>
-            <w:top w:w="0" w:type="dxa"/>
-            <w:bottom w:w="0" w:type="dxa"/>
-          </w:tblCellMar>
-        </w:tblPrEx>
         <w:tc>
           <w:tcPr>
             <w:tcW w:w="1530" w:type="dxa"/>
@@ -13198,12 +13172,6 @@
         </w:tc>
       </w:tr>
       <w:tr>
-        <w:tblPrEx>
-          <w:tblCellMar>
-            <w:top w:w="0" w:type="dxa"/>
-            <w:bottom w:w="0" w:type="dxa"/>
-          </w:tblCellMar>
-        </w:tblPrEx>
         <w:tc>
           <w:tcPr>
             <w:tcW w:w="1530" w:type="dxa"/>
@@ -13351,12 +13319,6 @@
         </w:tc>
       </w:tr>
       <w:tr>
-        <w:tblPrEx>
-          <w:tblCellMar>
-            <w:top w:w="0" w:type="dxa"/>
-            <w:bottom w:w="0" w:type="dxa"/>
-          </w:tblCellMar>
-        </w:tblPrEx>
         <w:tc>
           <w:tcPr>
             <w:tcW w:w="1530" w:type="dxa"/>
@@ -13504,12 +13466,6 @@
         </w:tc>
       </w:tr>
       <w:tr>
-        <w:tblPrEx>
-          <w:tblCellMar>
-            <w:top w:w="0" w:type="dxa"/>
-            <w:bottom w:w="0" w:type="dxa"/>
-          </w:tblCellMar>
-        </w:tblPrEx>
         <w:tc>
           <w:tcPr>
             <w:tcW w:w="1530" w:type="dxa"/>
@@ -13703,12 +13659,6 @@
         </w:tc>
       </w:tr>
       <w:tr>
-        <w:tblPrEx>
-          <w:tblCellMar>
-            <w:top w:w="0" w:type="dxa"/>
-            <w:bottom w:w="0" w:type="dxa"/>
-          </w:tblCellMar>
-        </w:tblPrEx>
         <w:tc>
           <w:tcPr>
             <w:tcW w:w="1530" w:type="dxa"/>
@@ -13849,12 +13799,6 @@
         </w:tc>
       </w:tr>
       <w:tr>
-        <w:tblPrEx>
-          <w:tblCellMar>
-            <w:top w:w="0" w:type="dxa"/>
-            <w:bottom w:w="0" w:type="dxa"/>
-          </w:tblCellMar>
-        </w:tblPrEx>
         <w:tc>
           <w:tcPr>
             <w:tcW w:w="1530" w:type="dxa"/>
@@ -13995,12 +13939,6 @@
         </w:tc>
       </w:tr>
       <w:tr>
-        <w:tblPrEx>
-          <w:tblCellMar>
-            <w:top w:w="0" w:type="dxa"/>
-            <w:bottom w:w="0" w:type="dxa"/>
-          </w:tblCellMar>
-        </w:tblPrEx>
         <w:tc>
           <w:tcPr>
             <w:tcW w:w="1530" w:type="dxa"/>
@@ -14141,12 +14079,6 @@
         </w:tc>
       </w:tr>
       <w:tr>
-        <w:tblPrEx>
-          <w:tblCellMar>
-            <w:top w:w="0" w:type="dxa"/>
-            <w:bottom w:w="0" w:type="dxa"/>
-          </w:tblCellMar>
-        </w:tblPrEx>
         <w:tc>
           <w:tcPr>
             <w:tcW w:w="1530" w:type="dxa"/>
@@ -14287,12 +14219,6 @@
         </w:tc>
       </w:tr>
       <w:tr>
-        <w:tblPrEx>
-          <w:tblCellMar>
-            <w:top w:w="0" w:type="dxa"/>
-            <w:bottom w:w="0" w:type="dxa"/>
-          </w:tblCellMar>
-        </w:tblPrEx>
         <w:tc>
           <w:tcPr>
             <w:tcW w:w="1530" w:type="dxa"/>
@@ -14433,12 +14359,6 @@
         </w:tc>
       </w:tr>
       <w:tr>
-        <w:tblPrEx>
-          <w:tblCellMar>
-            <w:top w:w="0" w:type="dxa"/>
-            <w:bottom w:w="0" w:type="dxa"/>
-          </w:tblCellMar>
-        </w:tblPrEx>
         <w:tc>
           <w:tcPr>
             <w:tcW w:w="12780" w:type="dxa"/>
@@ -14469,12 +14389,6 @@
         </w:tc>
       </w:tr>
       <w:tr>
-        <w:tblPrEx>
-          <w:tblCellMar>
-            <w:top w:w="0" w:type="dxa"/>
-            <w:bottom w:w="0" w:type="dxa"/>
-          </w:tblCellMar>
-        </w:tblPrEx>
         <w:tc>
           <w:tcPr>
             <w:tcW w:w="1530" w:type="dxa"/>
@@ -14622,12 +14536,6 @@
         </w:tc>
       </w:tr>
       <w:tr>
-        <w:tblPrEx>
-          <w:tblCellMar>
-            <w:top w:w="0" w:type="dxa"/>
-            <w:bottom w:w="0" w:type="dxa"/>
-          </w:tblCellMar>
-        </w:tblPrEx>
         <w:tc>
           <w:tcPr>
             <w:tcW w:w="1530" w:type="dxa"/>
@@ -14775,12 +14683,6 @@
         </w:tc>
       </w:tr>
       <w:tr>
-        <w:tblPrEx>
-          <w:tblCellMar>
-            <w:top w:w="0" w:type="dxa"/>
-            <w:bottom w:w="0" w:type="dxa"/>
-          </w:tblCellMar>
-        </w:tblPrEx>
         <w:tc>
           <w:tcPr>
             <w:tcW w:w="1530" w:type="dxa"/>
@@ -14921,12 +14823,6 @@
         </w:tc>
       </w:tr>
       <w:tr>
-        <w:tblPrEx>
-          <w:tblCellMar>
-            <w:top w:w="0" w:type="dxa"/>
-            <w:bottom w:w="0" w:type="dxa"/>
-          </w:tblCellMar>
-        </w:tblPrEx>
         <w:tc>
           <w:tcPr>
             <w:tcW w:w="1530" w:type="dxa"/>
@@ -15101,7 +14997,7 @@
         <w:adjustRightInd w:val="0"/>
         <w:outlineLvl w:val="1"/>
       </w:pPr>
-      <w:bookmarkStart w:id="76" w:name="_Toc431554361"/>
+      <w:bookmarkStart w:id="86" w:name="_Toc453138401"/>
       <w:r>
         <w:lastRenderedPageBreak/>
         <w:t>Survey Log Detail Page</w:t>
@@ -15115,7 +15011,7 @@
       <w:r>
         <w:t>)</w:t>
       </w:r>
-      <w:bookmarkEnd w:id="76"/>
+      <w:bookmarkEnd w:id="86"/>
     </w:p>
     <w:p>
       <w:pPr>
@@ -15174,11 +15070,11 @@
         <w:adjustRightInd w:val="0"/>
         <w:outlineLvl w:val="1"/>
       </w:pPr>
-      <w:bookmarkStart w:id="77" w:name="_Toc431554362"/>
+      <w:bookmarkStart w:id="87" w:name="_Toc453138402"/>
       <w:r>
         <w:t>Master Page</w:t>
       </w:r>
-      <w:bookmarkEnd w:id="77"/>
+      <w:bookmarkEnd w:id="87"/>
     </w:p>
     <w:p>
       <w:pPr>
@@ -15220,11 +15116,11 @@
         <w:adjustRightInd w:val="0"/>
         <w:outlineLvl w:val="1"/>
       </w:pPr>
-      <w:bookmarkStart w:id="78" w:name="_Toc431554363"/>
+      <w:bookmarkStart w:id="88" w:name="_Toc453138403"/>
       <w:r>
         <w:t>Screen Shot</w:t>
       </w:r>
-      <w:bookmarkEnd w:id="78"/>
+      <w:bookmarkEnd w:id="88"/>
     </w:p>
     <w:p>
       <w:pPr>
@@ -15244,7 +15140,7 @@
           <w:noProof/>
         </w:rPr>
         <w:drawing>
-          <wp:inline distT="0" distB="0" distL="0" distR="0">
+          <wp:inline distT="0" distB="0" distL="0" distR="0" wp14:anchorId="2BD21F70" wp14:editId="370CDF02">
             <wp:extent cx="5953125" cy="4762500"/>
             <wp:effectExtent l="0" t="0" r="9525" b="0"/>
             <wp:docPr id="6" name="Picture 1"/>
@@ -15261,7 +15157,7 @@
                     </pic:cNvPicPr>
                   </pic:nvPicPr>
                   <pic:blipFill>
-                    <a:blip r:embed="rId15">
+                    <a:blip r:embed="rId14">
                       <a:extLst>
                         <a:ext uri="{28A0092B-C50C-407E-A947-70E740481C1C}">
                           <a14:useLocalDpi xmlns:a14="http://schemas.microsoft.com/office/drawing/2010/main" val="0"/>
@@ -15323,11 +15219,11 @@
         <w:adjustRightInd w:val="0"/>
         <w:outlineLvl w:val="1"/>
       </w:pPr>
-      <w:bookmarkStart w:id="79" w:name="_Toc431554364"/>
+      <w:bookmarkStart w:id="89" w:name="_Toc453138404"/>
       <w:r>
         <w:t>Links</w:t>
       </w:r>
-      <w:bookmarkEnd w:id="79"/>
+      <w:bookmarkEnd w:id="89"/>
       <w:r>
         <w:t xml:space="preserve"> </w:t>
       </w:r>
@@ -15371,11 +15267,11 @@
         <w:adjustRightInd w:val="0"/>
         <w:outlineLvl w:val="1"/>
       </w:pPr>
-      <w:bookmarkStart w:id="80" w:name="_Toc431554365"/>
+      <w:bookmarkStart w:id="90" w:name="_Toc453138405"/>
       <w:r>
         <w:t>Web Page Invoked Events</w:t>
       </w:r>
-      <w:bookmarkEnd w:id="80"/>
+      <w:bookmarkEnd w:id="90"/>
     </w:p>
     <w:p>
       <w:pPr>
@@ -15413,12 +15309,12 @@
         <w:adjustRightInd w:val="0"/>
         <w:outlineLvl w:val="1"/>
       </w:pPr>
-      <w:bookmarkStart w:id="81" w:name="_Toc431554366"/>
+      <w:bookmarkStart w:id="91" w:name="_Toc453138406"/>
       <w:r>
         <w:lastRenderedPageBreak/>
         <w:t>Form Fields</w:t>
       </w:r>
-      <w:bookmarkEnd w:id="81"/>
+      <w:bookmarkEnd w:id="91"/>
     </w:p>
     <w:p>
       <w:pPr>
@@ -15453,12 +15349,6 @@
         <w:gridCol w:w="2970"/>
       </w:tblGrid>
       <w:tr>
-        <w:tblPrEx>
-          <w:tblCellMar>
-            <w:top w:w="0" w:type="dxa"/>
-            <w:bottom w:w="0" w:type="dxa"/>
-          </w:tblCellMar>
-        </w:tblPrEx>
         <w:tc>
           <w:tcPr>
             <w:tcW w:w="2520" w:type="dxa"/>
@@ -15604,12 +15494,6 @@
         </w:tc>
       </w:tr>
       <w:tr>
-        <w:tblPrEx>
-          <w:tblCellMar>
-            <w:top w:w="0" w:type="dxa"/>
-            <w:bottom w:w="0" w:type="dxa"/>
-          </w:tblCellMar>
-        </w:tblPrEx>
         <w:tc>
           <w:tcPr>
             <w:tcW w:w="12780" w:type="dxa"/>
@@ -15647,12 +15531,6 @@
         </w:tc>
       </w:tr>
       <w:tr>
-        <w:tblPrEx>
-          <w:tblCellMar>
-            <w:top w:w="0" w:type="dxa"/>
-            <w:bottom w:w="0" w:type="dxa"/>
-          </w:tblCellMar>
-        </w:tblPrEx>
         <w:tc>
           <w:tcPr>
             <w:tcW w:w="2520" w:type="dxa"/>
@@ -15792,12 +15670,6 @@
         </w:tc>
       </w:tr>
       <w:tr>
-        <w:tblPrEx>
-          <w:tblCellMar>
-            <w:top w:w="0" w:type="dxa"/>
-            <w:bottom w:w="0" w:type="dxa"/>
-          </w:tblCellMar>
-        </w:tblPrEx>
         <w:tc>
           <w:tcPr>
             <w:tcW w:w="2520" w:type="dxa"/>
@@ -15943,12 +15815,6 @@
         </w:tc>
       </w:tr>
       <w:tr>
-        <w:tblPrEx>
-          <w:tblCellMar>
-            <w:top w:w="0" w:type="dxa"/>
-            <w:bottom w:w="0" w:type="dxa"/>
-          </w:tblCellMar>
-        </w:tblPrEx>
         <w:tc>
           <w:tcPr>
             <w:tcW w:w="2520" w:type="dxa"/>
@@ -16080,12 +15946,6 @@
         </w:tc>
       </w:tr>
       <w:tr>
-        <w:tblPrEx>
-          <w:tblCellMar>
-            <w:top w:w="0" w:type="dxa"/>
-            <w:bottom w:w="0" w:type="dxa"/>
-          </w:tblCellMar>
-        </w:tblPrEx>
         <w:tc>
           <w:tcPr>
             <w:tcW w:w="2520" w:type="dxa"/>
@@ -16217,12 +16077,6 @@
         </w:tc>
       </w:tr>
       <w:tr>
-        <w:tblPrEx>
-          <w:tblCellMar>
-            <w:top w:w="0" w:type="dxa"/>
-            <w:bottom w:w="0" w:type="dxa"/>
-          </w:tblCellMar>
-        </w:tblPrEx>
         <w:tc>
           <w:tcPr>
             <w:tcW w:w="2520" w:type="dxa"/>
@@ -16354,12 +16208,6 @@
         </w:tc>
       </w:tr>
       <w:tr>
-        <w:tblPrEx>
-          <w:tblCellMar>
-            <w:top w:w="0" w:type="dxa"/>
-            <w:bottom w:w="0" w:type="dxa"/>
-          </w:tblCellMar>
-        </w:tblPrEx>
         <w:tc>
           <w:tcPr>
             <w:tcW w:w="2520" w:type="dxa"/>
@@ -16491,12 +16339,6 @@
         </w:tc>
       </w:tr>
       <w:tr>
-        <w:tblPrEx>
-          <w:tblCellMar>
-            <w:top w:w="0" w:type="dxa"/>
-            <w:bottom w:w="0" w:type="dxa"/>
-          </w:tblCellMar>
-        </w:tblPrEx>
         <w:tc>
           <w:tcPr>
             <w:tcW w:w="2520" w:type="dxa"/>
@@ -16628,12 +16470,6 @@
         </w:tc>
       </w:tr>
       <w:tr>
-        <w:tblPrEx>
-          <w:tblCellMar>
-            <w:top w:w="0" w:type="dxa"/>
-            <w:bottom w:w="0" w:type="dxa"/>
-          </w:tblCellMar>
-        </w:tblPrEx>
         <w:tc>
           <w:tcPr>
             <w:tcW w:w="2520" w:type="dxa"/>
@@ -16765,12 +16601,6 @@
         </w:tc>
       </w:tr>
       <w:tr>
-        <w:tblPrEx>
-          <w:tblCellMar>
-            <w:top w:w="0" w:type="dxa"/>
-            <w:bottom w:w="0" w:type="dxa"/>
-          </w:tblCellMar>
-        </w:tblPrEx>
         <w:tc>
           <w:tcPr>
             <w:tcW w:w="2520" w:type="dxa"/>
@@ -16902,12 +16732,6 @@
         </w:tc>
       </w:tr>
       <w:tr>
-        <w:tblPrEx>
-          <w:tblCellMar>
-            <w:top w:w="0" w:type="dxa"/>
-            <w:bottom w:w="0" w:type="dxa"/>
-          </w:tblCellMar>
-        </w:tblPrEx>
         <w:tc>
           <w:tcPr>
             <w:tcW w:w="2520" w:type="dxa"/>
@@ -17039,12 +16863,6 @@
         </w:tc>
       </w:tr>
       <w:tr>
-        <w:tblPrEx>
-          <w:tblCellMar>
-            <w:top w:w="0" w:type="dxa"/>
-            <w:bottom w:w="0" w:type="dxa"/>
-          </w:tblCellMar>
-        </w:tblPrEx>
         <w:tc>
           <w:tcPr>
             <w:tcW w:w="2520" w:type="dxa"/>
@@ -17183,12 +17001,6 @@
         </w:tc>
       </w:tr>
       <w:tr>
-        <w:tblPrEx>
-          <w:tblCellMar>
-            <w:top w:w="0" w:type="dxa"/>
-            <w:bottom w:w="0" w:type="dxa"/>
-          </w:tblCellMar>
-        </w:tblPrEx>
         <w:tc>
           <w:tcPr>
             <w:tcW w:w="2520" w:type="dxa"/>
@@ -17312,12 +17124,6 @@
         </w:tc>
       </w:tr>
       <w:tr>
-        <w:tblPrEx>
-          <w:tblCellMar>
-            <w:top w:w="0" w:type="dxa"/>
-            <w:bottom w:w="0" w:type="dxa"/>
-          </w:tblCellMar>
-        </w:tblPrEx>
         <w:tc>
           <w:tcPr>
             <w:tcW w:w="2520" w:type="dxa"/>
@@ -17455,12 +17261,6 @@
         </w:tc>
       </w:tr>
       <w:tr>
-        <w:tblPrEx>
-          <w:tblCellMar>
-            <w:top w:w="0" w:type="dxa"/>
-            <w:bottom w:w="0" w:type="dxa"/>
-          </w:tblCellMar>
-        </w:tblPrEx>
         <w:tc>
           <w:tcPr>
             <w:tcW w:w="2520" w:type="dxa"/>
@@ -17584,12 +17384,6 @@
         </w:tc>
       </w:tr>
       <w:tr>
-        <w:tblPrEx>
-          <w:tblCellMar>
-            <w:top w:w="0" w:type="dxa"/>
-            <w:bottom w:w="0" w:type="dxa"/>
-          </w:tblCellMar>
-        </w:tblPrEx>
         <w:tc>
           <w:tcPr>
             <w:tcW w:w="2520" w:type="dxa"/>
@@ -17720,12 +17514,6 @@
         </w:tc>
       </w:tr>
       <w:tr>
-        <w:tblPrEx>
-          <w:tblCellMar>
-            <w:top w:w="0" w:type="dxa"/>
-            <w:bottom w:w="0" w:type="dxa"/>
-          </w:tblCellMar>
-        </w:tblPrEx>
         <w:tc>
           <w:tcPr>
             <w:tcW w:w="2520" w:type="dxa"/>
@@ -17849,12 +17637,6 @@
         </w:tc>
       </w:tr>
       <w:tr>
-        <w:tblPrEx>
-          <w:tblCellMar>
-            <w:top w:w="0" w:type="dxa"/>
-            <w:bottom w:w="0" w:type="dxa"/>
-          </w:tblCellMar>
-        </w:tblPrEx>
         <w:tc>
           <w:tcPr>
             <w:tcW w:w="2520" w:type="dxa"/>
@@ -17985,12 +17767,6 @@
         </w:tc>
       </w:tr>
       <w:tr>
-        <w:tblPrEx>
-          <w:tblCellMar>
-            <w:top w:w="0" w:type="dxa"/>
-            <w:bottom w:w="0" w:type="dxa"/>
-          </w:tblCellMar>
-        </w:tblPrEx>
         <w:tc>
           <w:tcPr>
             <w:tcW w:w="2520" w:type="dxa"/>
@@ -18114,12 +17890,6 @@
         </w:tc>
       </w:tr>
       <w:tr>
-        <w:tblPrEx>
-          <w:tblCellMar>
-            <w:top w:w="0" w:type="dxa"/>
-            <w:bottom w:w="0" w:type="dxa"/>
-          </w:tblCellMar>
-        </w:tblPrEx>
         <w:tc>
           <w:tcPr>
             <w:tcW w:w="2520" w:type="dxa"/>
@@ -18257,12 +18027,6 @@
         </w:tc>
       </w:tr>
       <w:tr>
-        <w:tblPrEx>
-          <w:tblCellMar>
-            <w:top w:w="0" w:type="dxa"/>
-            <w:bottom w:w="0" w:type="dxa"/>
-          </w:tblCellMar>
-        </w:tblPrEx>
         <w:tc>
           <w:tcPr>
             <w:tcW w:w="2520" w:type="dxa"/>
@@ -18393,12 +18157,6 @@
         </w:tc>
       </w:tr>
       <w:tr>
-        <w:tblPrEx>
-          <w:tblCellMar>
-            <w:top w:w="0" w:type="dxa"/>
-            <w:bottom w:w="0" w:type="dxa"/>
-          </w:tblCellMar>
-        </w:tblPrEx>
         <w:tc>
           <w:tcPr>
             <w:tcW w:w="2520" w:type="dxa"/>
@@ -18529,12 +18287,6 @@
         </w:tc>
       </w:tr>
       <w:tr>
-        <w:tblPrEx>
-          <w:tblCellMar>
-            <w:top w:w="0" w:type="dxa"/>
-            <w:bottom w:w="0" w:type="dxa"/>
-          </w:tblCellMar>
-        </w:tblPrEx>
         <w:tc>
           <w:tcPr>
             <w:tcW w:w="2520" w:type="dxa"/>
@@ -18658,12 +18410,6 @@
         </w:tc>
       </w:tr>
       <w:tr>
-        <w:tblPrEx>
-          <w:tblCellMar>
-            <w:top w:w="0" w:type="dxa"/>
-            <w:bottom w:w="0" w:type="dxa"/>
-          </w:tblCellMar>
-        </w:tblPrEx>
         <w:tc>
           <w:tcPr>
             <w:tcW w:w="2520" w:type="dxa"/>
@@ -18801,12 +18547,6 @@
         </w:tc>
       </w:tr>
       <w:tr>
-        <w:tblPrEx>
-          <w:tblCellMar>
-            <w:top w:w="0" w:type="dxa"/>
-            <w:bottom w:w="0" w:type="dxa"/>
-          </w:tblCellMar>
-        </w:tblPrEx>
         <w:tc>
           <w:tcPr>
             <w:tcW w:w="2520" w:type="dxa"/>
@@ -18937,12 +18677,6 @@
         </w:tc>
       </w:tr>
       <w:tr>
-        <w:tblPrEx>
-          <w:tblCellMar>
-            <w:top w:w="0" w:type="dxa"/>
-            <w:bottom w:w="0" w:type="dxa"/>
-          </w:tblCellMar>
-        </w:tblPrEx>
         <w:tc>
           <w:tcPr>
             <w:tcW w:w="2520" w:type="dxa"/>
@@ -19080,12 +18814,6 @@
         </w:tc>
       </w:tr>
       <w:tr>
-        <w:tblPrEx>
-          <w:tblCellMar>
-            <w:top w:w="0" w:type="dxa"/>
-            <w:bottom w:w="0" w:type="dxa"/>
-          </w:tblCellMar>
-        </w:tblPrEx>
         <w:tc>
           <w:tcPr>
             <w:tcW w:w="2520" w:type="dxa"/>
@@ -19216,12 +18944,6 @@
         </w:tc>
       </w:tr>
       <w:tr>
-        <w:tblPrEx>
-          <w:tblCellMar>
-            <w:top w:w="0" w:type="dxa"/>
-            <w:bottom w:w="0" w:type="dxa"/>
-          </w:tblCellMar>
-        </w:tblPrEx>
         <w:tc>
           <w:tcPr>
             <w:tcW w:w="2520" w:type="dxa"/>
@@ -19359,12 +19081,6 @@
         </w:tc>
       </w:tr>
       <w:tr>
-        <w:tblPrEx>
-          <w:tblCellMar>
-            <w:top w:w="0" w:type="dxa"/>
-            <w:bottom w:w="0" w:type="dxa"/>
-          </w:tblCellMar>
-        </w:tblPrEx>
         <w:tc>
           <w:tcPr>
             <w:tcW w:w="2520" w:type="dxa"/>
@@ -19495,12 +19211,6 @@
         </w:tc>
       </w:tr>
       <w:tr>
-        <w:tblPrEx>
-          <w:tblCellMar>
-            <w:top w:w="0" w:type="dxa"/>
-            <w:bottom w:w="0" w:type="dxa"/>
-          </w:tblCellMar>
-        </w:tblPrEx>
         <w:tc>
           <w:tcPr>
             <w:tcW w:w="2520" w:type="dxa"/>
@@ -19631,12 +19341,6 @@
         </w:tc>
       </w:tr>
       <w:tr>
-        <w:tblPrEx>
-          <w:tblCellMar>
-            <w:top w:w="0" w:type="dxa"/>
-            <w:bottom w:w="0" w:type="dxa"/>
-          </w:tblCellMar>
-        </w:tblPrEx>
         <w:tc>
           <w:tcPr>
             <w:tcW w:w="2520" w:type="dxa"/>
@@ -19767,12 +19471,6 @@
         </w:tc>
       </w:tr>
       <w:tr>
-        <w:tblPrEx>
-          <w:tblCellMar>
-            <w:top w:w="0" w:type="dxa"/>
-            <w:bottom w:w="0" w:type="dxa"/>
-          </w:tblCellMar>
-        </w:tblPrEx>
         <w:tc>
           <w:tcPr>
             <w:tcW w:w="2520" w:type="dxa"/>
@@ -19903,12 +19601,6 @@
         </w:tc>
       </w:tr>
       <w:tr>
-        <w:tblPrEx>
-          <w:tblCellMar>
-            <w:top w:w="0" w:type="dxa"/>
-            <w:bottom w:w="0" w:type="dxa"/>
-          </w:tblCellMar>
-        </w:tblPrEx>
         <w:tc>
           <w:tcPr>
             <w:tcW w:w="2520" w:type="dxa"/>
@@ -20039,12 +19731,6 @@
         </w:tc>
       </w:tr>
       <w:tr>
-        <w:tblPrEx>
-          <w:tblCellMar>
-            <w:top w:w="0" w:type="dxa"/>
-            <w:bottom w:w="0" w:type="dxa"/>
-          </w:tblCellMar>
-        </w:tblPrEx>
         <w:tc>
           <w:tcPr>
             <w:tcW w:w="2520" w:type="dxa"/>
@@ -20175,12 +19861,6 @@
         </w:tc>
       </w:tr>
       <w:tr>
-        <w:tblPrEx>
-          <w:tblCellMar>
-            <w:top w:w="0" w:type="dxa"/>
-            <w:bottom w:w="0" w:type="dxa"/>
-          </w:tblCellMar>
-        </w:tblPrEx>
         <w:tc>
           <w:tcPr>
             <w:tcW w:w="2520" w:type="dxa"/>
@@ -20311,12 +19991,6 @@
         </w:tc>
       </w:tr>
       <w:tr>
-        <w:tblPrEx>
-          <w:tblCellMar>
-            <w:top w:w="0" w:type="dxa"/>
-            <w:bottom w:w="0" w:type="dxa"/>
-          </w:tblCellMar>
-        </w:tblPrEx>
         <w:tc>
           <w:tcPr>
             <w:tcW w:w="2520" w:type="dxa"/>
@@ -20447,12 +20121,6 @@
         </w:tc>
       </w:tr>
       <w:tr>
-        <w:tblPrEx>
-          <w:tblCellMar>
-            <w:top w:w="0" w:type="dxa"/>
-            <w:bottom w:w="0" w:type="dxa"/>
-          </w:tblCellMar>
-        </w:tblPrEx>
         <w:tc>
           <w:tcPr>
             <w:tcW w:w="2520" w:type="dxa"/>
@@ -20584,12 +20252,6 @@
         </w:tc>
       </w:tr>
       <w:tr>
-        <w:tblPrEx>
-          <w:tblCellMar>
-            <w:top w:w="0" w:type="dxa"/>
-            <w:bottom w:w="0" w:type="dxa"/>
-          </w:tblCellMar>
-        </w:tblPrEx>
         <w:tc>
           <w:tcPr>
             <w:tcW w:w="2520" w:type="dxa"/>
@@ -20721,12 +20383,6 @@
         </w:tc>
       </w:tr>
       <w:tr>
-        <w:tblPrEx>
-          <w:tblCellMar>
-            <w:top w:w="0" w:type="dxa"/>
-            <w:bottom w:w="0" w:type="dxa"/>
-          </w:tblCellMar>
-        </w:tblPrEx>
         <w:tc>
           <w:tcPr>
             <w:tcW w:w="12780" w:type="dxa"/>
@@ -20758,12 +20414,6 @@
         </w:tc>
       </w:tr>
       <w:tr>
-        <w:tblPrEx>
-          <w:tblCellMar>
-            <w:top w:w="0" w:type="dxa"/>
-            <w:bottom w:w="0" w:type="dxa"/>
-          </w:tblCellMar>
-        </w:tblPrEx>
         <w:tc>
           <w:tcPr>
             <w:tcW w:w="2520" w:type="dxa"/>
@@ -20911,12 +20561,6 @@
         </w:tc>
       </w:tr>
       <w:tr>
-        <w:tblPrEx>
-          <w:tblCellMar>
-            <w:top w:w="0" w:type="dxa"/>
-            <w:bottom w:w="0" w:type="dxa"/>
-          </w:tblCellMar>
-        </w:tblPrEx>
         <w:tc>
           <w:tcPr>
             <w:tcW w:w="2520" w:type="dxa"/>
@@ -21047,12 +20691,6 @@
         </w:tc>
       </w:tr>
       <w:tr>
-        <w:tblPrEx>
-          <w:tblCellMar>
-            <w:top w:w="0" w:type="dxa"/>
-            <w:bottom w:w="0" w:type="dxa"/>
-          </w:tblCellMar>
-        </w:tblPrEx>
         <w:tc>
           <w:tcPr>
             <w:tcW w:w="2520" w:type="dxa"/>
@@ -21198,12 +20836,6 @@
         </w:tc>
       </w:tr>
       <w:tr>
-        <w:tblPrEx>
-          <w:tblCellMar>
-            <w:top w:w="0" w:type="dxa"/>
-            <w:bottom w:w="0" w:type="dxa"/>
-          </w:tblCellMar>
-        </w:tblPrEx>
         <w:tc>
           <w:tcPr>
             <w:tcW w:w="2520" w:type="dxa"/>
@@ -21327,12 +20959,6 @@
         </w:tc>
       </w:tr>
       <w:tr>
-        <w:tblPrEx>
-          <w:tblCellMar>
-            <w:top w:w="0" w:type="dxa"/>
-            <w:bottom w:w="0" w:type="dxa"/>
-          </w:tblCellMar>
-        </w:tblPrEx>
         <w:tc>
           <w:tcPr>
             <w:tcW w:w="2520" w:type="dxa"/>
@@ -21464,12 +21090,6 @@
         </w:tc>
       </w:tr>
       <w:tr>
-        <w:tblPrEx>
-          <w:tblCellMar>
-            <w:top w:w="0" w:type="dxa"/>
-            <w:bottom w:w="0" w:type="dxa"/>
-          </w:tblCellMar>
-        </w:tblPrEx>
         <w:tc>
           <w:tcPr>
             <w:tcW w:w="2520" w:type="dxa"/>
@@ -21603,12 +21223,6 @@
         </w:tc>
       </w:tr>
       <w:tr>
-        <w:tblPrEx>
-          <w:tblCellMar>
-            <w:top w:w="0" w:type="dxa"/>
-            <w:bottom w:w="0" w:type="dxa"/>
-          </w:tblCellMar>
-        </w:tblPrEx>
         <w:tc>
           <w:tcPr>
             <w:tcW w:w="2520" w:type="dxa"/>
@@ -21749,12 +21363,6 @@
         </w:tc>
       </w:tr>
       <w:tr>
-        <w:tblPrEx>
-          <w:tblCellMar>
-            <w:top w:w="0" w:type="dxa"/>
-            <w:bottom w:w="0" w:type="dxa"/>
-          </w:tblCellMar>
-        </w:tblPrEx>
         <w:tc>
           <w:tcPr>
             <w:tcW w:w="2520" w:type="dxa"/>
@@ -21886,12 +21494,6 @@
         </w:tc>
       </w:tr>
       <w:tr>
-        <w:tblPrEx>
-          <w:tblCellMar>
-            <w:top w:w="0" w:type="dxa"/>
-            <w:bottom w:w="0" w:type="dxa"/>
-          </w:tblCellMar>
-        </w:tblPrEx>
         <w:tc>
           <w:tcPr>
             <w:tcW w:w="2520" w:type="dxa"/>
@@ -22032,12 +21634,6 @@
         </w:tc>
       </w:tr>
       <w:tr>
-        <w:tblPrEx>
-          <w:tblCellMar>
-            <w:top w:w="0" w:type="dxa"/>
-            <w:bottom w:w="0" w:type="dxa"/>
-          </w:tblCellMar>
-        </w:tblPrEx>
         <w:tc>
           <w:tcPr>
             <w:tcW w:w="2520" w:type="dxa"/>
@@ -22171,12 +21767,6 @@
         </w:tc>
       </w:tr>
       <w:tr>
-        <w:tblPrEx>
-          <w:tblCellMar>
-            <w:top w:w="0" w:type="dxa"/>
-            <w:bottom w:w="0" w:type="dxa"/>
-          </w:tblCellMar>
-        </w:tblPrEx>
         <w:tc>
           <w:tcPr>
             <w:tcW w:w="2520" w:type="dxa"/>
@@ -22309,12 +21899,6 @@
         </w:tc>
       </w:tr>
       <w:tr>
-        <w:tblPrEx>
-          <w:tblCellMar>
-            <w:top w:w="0" w:type="dxa"/>
-            <w:bottom w:w="0" w:type="dxa"/>
-          </w:tblCellMar>
-        </w:tblPrEx>
         <w:tc>
           <w:tcPr>
             <w:tcW w:w="2520" w:type="dxa"/>
@@ -22449,12 +22033,6 @@
         </w:tc>
       </w:tr>
       <w:tr>
-        <w:tblPrEx>
-          <w:tblCellMar>
-            <w:top w:w="0" w:type="dxa"/>
-            <w:bottom w:w="0" w:type="dxa"/>
-          </w:tblCellMar>
-        </w:tblPrEx>
         <w:tc>
           <w:tcPr>
             <w:tcW w:w="2520" w:type="dxa"/>
@@ -22587,12 +22165,6 @@
         </w:tc>
       </w:tr>
       <w:tr>
-        <w:tblPrEx>
-          <w:tblCellMar>
-            <w:top w:w="0" w:type="dxa"/>
-            <w:bottom w:w="0" w:type="dxa"/>
-          </w:tblCellMar>
-        </w:tblPrEx>
         <w:tc>
           <w:tcPr>
             <w:tcW w:w="2520" w:type="dxa"/>
@@ -22727,12 +22299,6 @@
         </w:tc>
       </w:tr>
       <w:tr>
-        <w:tblPrEx>
-          <w:tblCellMar>
-            <w:top w:w="0" w:type="dxa"/>
-            <w:bottom w:w="0" w:type="dxa"/>
-          </w:tblCellMar>
-        </w:tblPrEx>
         <w:tc>
           <w:tcPr>
             <w:tcW w:w="2520" w:type="dxa"/>
@@ -22865,12 +22431,6 @@
         </w:tc>
       </w:tr>
       <w:tr>
-        <w:tblPrEx>
-          <w:tblCellMar>
-            <w:top w:w="0" w:type="dxa"/>
-            <w:bottom w:w="0" w:type="dxa"/>
-          </w:tblCellMar>
-        </w:tblPrEx>
         <w:tc>
           <w:tcPr>
             <w:tcW w:w="2520" w:type="dxa"/>
@@ -23012,12 +22572,6 @@
         </w:tc>
       </w:tr>
       <w:tr>
-        <w:tblPrEx>
-          <w:tblCellMar>
-            <w:top w:w="0" w:type="dxa"/>
-            <w:bottom w:w="0" w:type="dxa"/>
-          </w:tblCellMar>
-        </w:tblPrEx>
         <w:tc>
           <w:tcPr>
             <w:tcW w:w="2520" w:type="dxa"/>
@@ -23149,12 +22703,6 @@
         </w:tc>
       </w:tr>
       <w:tr>
-        <w:tblPrEx>
-          <w:tblCellMar>
-            <w:top w:w="0" w:type="dxa"/>
-            <w:bottom w:w="0" w:type="dxa"/>
-          </w:tblCellMar>
-        </w:tblPrEx>
         <w:tc>
           <w:tcPr>
             <w:tcW w:w="2520" w:type="dxa"/>
@@ -23288,12 +22836,6 @@
         </w:tc>
       </w:tr>
       <w:tr>
-        <w:tblPrEx>
-          <w:tblCellMar>
-            <w:top w:w="0" w:type="dxa"/>
-            <w:bottom w:w="0" w:type="dxa"/>
-          </w:tblCellMar>
-        </w:tblPrEx>
         <w:tc>
           <w:tcPr>
             <w:tcW w:w="2520" w:type="dxa"/>
@@ -23419,12 +22961,6 @@
         </w:tc>
       </w:tr>
       <w:tr>
-        <w:tblPrEx>
-          <w:tblCellMar>
-            <w:top w:w="0" w:type="dxa"/>
-            <w:bottom w:w="0" w:type="dxa"/>
-          </w:tblCellMar>
-        </w:tblPrEx>
         <w:tc>
           <w:tcPr>
             <w:tcW w:w="2520" w:type="dxa"/>
@@ -23566,12 +23102,6 @@
         </w:tc>
       </w:tr>
       <w:tr>
-        <w:tblPrEx>
-          <w:tblCellMar>
-            <w:top w:w="0" w:type="dxa"/>
-            <w:bottom w:w="0" w:type="dxa"/>
-          </w:tblCellMar>
-        </w:tblPrEx>
         <w:tc>
           <w:tcPr>
             <w:tcW w:w="2520" w:type="dxa"/>
@@ -23900,7 +23430,7 @@
         <w:rStyle w:val="PageNumber"/>
         <w:noProof/>
       </w:rPr>
-      <w:t>1</w:t>
+      <w:t>2</w:t>
     </w:r>
     <w:r>
       <w:rPr>
@@ -26010,11 +25540,15 @@
   </w:style>
   <w:style w:type="character" w:default="1" w:styleId="DefaultParagraphFont">
     <w:name w:val="Default Paragraph Font"/>
+    <w:uiPriority w:val="1"/>
     <w:semiHidden/>
+    <w:unhideWhenUsed/>
   </w:style>
   <w:style w:type="table" w:default="1" w:styleId="TableNormal">
     <w:name w:val="Normal Table"/>
+    <w:uiPriority w:val="99"/>
     <w:semiHidden/>
+    <w:unhideWhenUsed/>
     <w:tblPr>
       <w:tblInd w:w="0" w:type="dxa"/>
       <w:tblCellMar>
@@ -26027,7 +25561,9 @@
   </w:style>
   <w:style w:type="numbering" w:default="1" w:styleId="NoList">
     <w:name w:val="No List"/>
+    <w:uiPriority w:val="99"/>
     <w:semiHidden/>
+    <w:unhideWhenUsed/>
   </w:style>
   <w:style w:type="paragraph" w:styleId="BodyTextIndent">
     <w:name w:val="Body Text Indent"/>
@@ -26649,11 +26185,15 @@
   </w:style>
   <w:style w:type="character" w:default="1" w:styleId="DefaultParagraphFont">
     <w:name w:val="Default Paragraph Font"/>
+    <w:uiPriority w:val="1"/>
     <w:semiHidden/>
+    <w:unhideWhenUsed/>
   </w:style>
   <w:style w:type="table" w:default="1" w:styleId="TableNormal">
     <w:name w:val="Normal Table"/>
+    <w:uiPriority w:val="99"/>
     <w:semiHidden/>
+    <w:unhideWhenUsed/>
     <w:tblPr>
       <w:tblInd w:w="0" w:type="dxa"/>
       <w:tblCellMar>
@@ -26666,7 +26206,9 @@
   </w:style>
   <w:style w:type="numbering" w:default="1" w:styleId="NoList">
     <w:name w:val="No List"/>
+    <w:uiPriority w:val="99"/>
     <w:semiHidden/>
+    <w:unhideWhenUsed/>
   </w:style>
   <w:style w:type="paragraph" w:styleId="BodyTextIndent">
     <w:name w:val="Body Text Indent"/>
@@ -27374,7 +26916,7 @@
 </file>
 
 <file path=customXml/itemProps1.xml><?xml version="1.0" encoding="utf-8"?>
-<ds:datastoreItem xmlns:ds="http://schemas.openxmlformats.org/officeDocument/2006/customXml" ds:itemID="{A892400B-797D-453A-9E74-DD2FD58A94E5}">
+<ds:datastoreItem xmlns:ds="http://schemas.openxmlformats.org/officeDocument/2006/customXml" ds:itemID="{65FF5E5D-2409-45E9-A255-5ADD06FCEBA5}">
   <ds:schemaRefs>
     <ds:schemaRef ds:uri="http://schemas.openxmlformats.org/officeDocument/2006/bibliography"/>
   </ds:schemaRefs>

</xml_diff>